<commit_message>
Update unit 2 - drupal structure and theme
</commit_message>
<xml_diff>
--- a/Drupal/Drupal7.docx
+++ b/Drupal/Drupal7.docx
@@ -117,7 +117,7 @@
                     <pic:cNvPicPr/>
                   </pic:nvPicPr>
                   <pic:blipFill>
-                    <a:blip r:embed="rId4"/>
+                    <a:blip r:embed="rId5"/>
                     <a:stretch>
                       <a:fillRect/>
                     </a:stretch>
@@ -210,7 +210,7 @@
                     <pic:cNvPicPr/>
                   </pic:nvPicPr>
                   <pic:blipFill>
-                    <a:blip r:embed="rId5"/>
+                    <a:blip r:embed="rId6"/>
                     <a:stretch>
                       <a:fillRect/>
                     </a:stretch>
@@ -1067,7 +1067,7 @@
                     <pic:cNvPicPr/>
                   </pic:nvPicPr>
                   <pic:blipFill>
-                    <a:blip r:embed="rId6"/>
+                    <a:blip r:embed="rId7"/>
                     <a:stretch>
                       <a:fillRect/>
                     </a:stretch>
@@ -1480,6 +1480,2304 @@
         <w:t>Muốn không hiển thị title của block thì tại title: &lt;none&gt;</w:t>
       </w:r>
     </w:p>
+    <w:p>
+      <w:r>
+        <w:t>THÊM BÀI VIẾT VÀ NỘI DUNG CHO WEBSITE</w:t>
+      </w:r>
+    </w:p>
+    <w:p>
+      <w:r>
+        <w:t>Thêm bài viết đơn hoặc các bài viết dạng danh sách cho website, vào content/add content và chọn 1 trong 2 kiểu là Article va basic page.</w:t>
+      </w:r>
+    </w:p>
+    <w:p>
+      <w:r>
+        <w:t>Trong này có các tùy chọn thêm:</w:t>
+      </w:r>
+    </w:p>
+    <w:p>
+      <w:pPr>
+        <w:shd w:val="clear" w:color="auto" w:fill="FFFFFF"/>
+        <w:spacing w:after="0" w:line="240" w:lineRule="auto"/>
+        <w:textAlignment w:val="baseline"/>
+      </w:pPr>
+      <w:r>
+        <w:t>Revision informartion:</w:t>
+      </w:r>
+      <w:r>
+        <w:br/>
+        <w:t>Tạo một bản sao trước khi thay đổi, đây là cách bạn tạo một bản nháp khác nhau khi không vừa ý với bản đang chỉnh sửa có thể quay về bản nháp trước đó.</w:t>
+      </w:r>
+      <w:r>
+        <w:br/>
+        <w:t>URL path settings:</w:t>
+      </w:r>
+      <w:r>
+        <w:br/>
+        <w:t>Thay vì sử dụng địa chỉ mặc định của Drupal như localhost/node/1 bạn có thể thay thế bằng địa chỉ thay thế như localhost/thong-tin-ve-adidas để thân thiện hơn với người dùng và bộ máy tìm kiếm. Đây là cách bạn có thể chỉnh riêng lẻ từng bài hay sử dụng module để hỗ trợ tính năng này.</w:t>
+      </w:r>
+      <w:r>
+        <w:br/>
+        <w:t>Authoring information:</w:t>
+      </w:r>
+      <w:r>
+        <w:br/>
+        <w:t>Bạn có thể thay đổi về tác giả bài viết là ai và thời gian đăng bài.</w:t>
+      </w:r>
+      <w:r>
+        <w:br/>
+        <w:t>Publishing options:</w:t>
+      </w:r>
+      <w:r>
+        <w:br/>
+        <w:t>Các tùy chọn gồm:</w:t>
+      </w:r>
+    </w:p>
+    <w:p>
+      <w:pPr>
+        <w:shd w:val="clear" w:color="auto" w:fill="FFFFFF"/>
+        <w:spacing w:after="0" w:line="405" w:lineRule="atLeast"/>
+        <w:textAlignment w:val="baseline"/>
+      </w:pPr>
+      <w:r>
+        <w:t>Published: Bài viết được đăng trên website.</w:t>
+      </w:r>
+    </w:p>
+    <w:p>
+      <w:pPr>
+        <w:shd w:val="clear" w:color="auto" w:fill="FFFFFF"/>
+        <w:spacing w:after="0" w:line="405" w:lineRule="atLeast"/>
+        <w:textAlignment w:val="baseline"/>
+      </w:pPr>
+      <w:r>
+        <w:t>Promoted to front page: Đưa lên trang chủ</w:t>
+      </w:r>
+    </w:p>
+    <w:p>
+      <w:pPr>
+        <w:shd w:val="clear" w:color="auto" w:fill="FFFFFF"/>
+        <w:spacing w:after="0" w:line="405" w:lineRule="atLeast"/>
+        <w:textAlignment w:val="baseline"/>
+      </w:pPr>
+      <w:r>
+        <w:t>Sticky at top of lists: Đưa bài viết vào top các bài quan trọng.</w:t>
+      </w:r>
+    </w:p>
+    <w:p>
+      <w:pPr>
+        <w:shd w:val="clear" w:color="auto" w:fill="FFFFFF"/>
+        <w:spacing w:after="0" w:line="405" w:lineRule="atLeast"/>
+        <w:textAlignment w:val="baseline"/>
+      </w:pPr>
+    </w:p>
+    <w:p>
+      <w:pPr>
+        <w:shd w:val="clear" w:color="auto" w:fill="FFFFFF"/>
+        <w:spacing w:after="0" w:line="405" w:lineRule="atLeast"/>
+        <w:textAlignment w:val="baseline"/>
+      </w:pPr>
+      <w:r>
+        <w:t>TAXONOMY trong drupal: tương ứng với category</w:t>
+      </w:r>
+      <w:r>
+        <w:t>, gồm 2 thành phần là vocabulary và term.</w:t>
+      </w:r>
+    </w:p>
+    <w:p>
+      <w:pPr>
+        <w:shd w:val="clear" w:color="auto" w:fill="FFFFFF"/>
+        <w:spacing w:after="0" w:line="405" w:lineRule="atLeast"/>
+        <w:textAlignment w:val="baseline"/>
+      </w:pPr>
+      <w:r>
+        <w:t xml:space="preserve">Một vocabulary có nhiều term liên quan tới nhau, </w:t>
+      </w:r>
+    </w:p>
+    <w:p>
+      <w:pPr>
+        <w:shd w:val="clear" w:color="auto" w:fill="FFFFFF"/>
+        <w:spacing w:after="0" w:line="405" w:lineRule="atLeast"/>
+        <w:textAlignment w:val="baseline"/>
+      </w:pPr>
+      <w:r>
+        <w:t>Tạo mới: vào structure/ taxonomy/ add vocabulary</w:t>
+      </w:r>
+    </w:p>
+    <w:p>
+      <w:pPr>
+        <w:shd w:val="clear" w:color="auto" w:fill="FFFFFF"/>
+        <w:spacing w:after="0" w:line="405" w:lineRule="atLeast"/>
+        <w:textAlignment w:val="baseline"/>
+      </w:pPr>
+      <w:r>
+        <w:t>vd: product</w:t>
+      </w:r>
+      <w:r>
+        <w:t>, sau đó edit term và add các term vào: clothes, electronic, food and drink</w:t>
+      </w:r>
+    </w:p>
+    <w:p>
+      <w:pPr>
+        <w:shd w:val="clear" w:color="auto" w:fill="FFFFFF"/>
+        <w:spacing w:after="0" w:line="405" w:lineRule="atLeast"/>
+        <w:textAlignment w:val="baseline"/>
+      </w:pPr>
+      <w:r>
+        <w:lastRenderedPageBreak/>
+        <w:t>sử dụng taxonomy, ...</w:t>
+      </w:r>
+      <w:r>
+        <w:t>(later)</w:t>
+      </w:r>
+    </w:p>
+    <w:p>
+      <w:pPr>
+        <w:shd w:val="clear" w:color="auto" w:fill="FFFFFF"/>
+        <w:spacing w:after="0" w:line="405" w:lineRule="atLeast"/>
+        <w:textAlignment w:val="baseline"/>
+      </w:pPr>
+      <w:r>
+        <w:t>USER trong drupal 7</w:t>
+      </w:r>
+      <w:r>
+        <w:t xml:space="preserve"> (peoples)</w:t>
+      </w:r>
+    </w:p>
+    <w:p>
+      <w:pPr>
+        <w:shd w:val="clear" w:color="auto" w:fill="FFFFFF"/>
+        <w:spacing w:after="0" w:line="405" w:lineRule="atLeast"/>
+        <w:textAlignment w:val="baseline"/>
+      </w:pPr>
+      <w:r>
+        <w:t>+ Tạo user mới</w:t>
+      </w:r>
+    </w:p>
+    <w:p>
+      <w:pPr>
+        <w:shd w:val="clear" w:color="auto" w:fill="FFFFFF"/>
+        <w:spacing w:after="0" w:line="405" w:lineRule="atLeast"/>
+        <w:textAlignment w:val="baseline"/>
+      </w:pPr>
+      <w:r>
+        <w:t>+ Gán quyền cho user</w:t>
+      </w:r>
+    </w:p>
+    <w:p>
+      <w:pPr>
+        <w:shd w:val="clear" w:color="auto" w:fill="FFFFFF"/>
+        <w:spacing w:after="0" w:line="405" w:lineRule="atLeast"/>
+        <w:textAlignment w:val="baseline"/>
+      </w:pPr>
+      <w:r>
+        <w:t>+ Phân quyền user</w:t>
+      </w:r>
+    </w:p>
+    <w:p>
+      <w:pPr>
+        <w:shd w:val="clear" w:color="auto" w:fill="FFFFFF"/>
+        <w:spacing w:after="0" w:line="405" w:lineRule="atLeast"/>
+        <w:textAlignment w:val="baseline"/>
+      </w:pPr>
+      <w:r>
+        <w:t>+ Thay đổi mật khẩu</w:t>
+      </w:r>
+    </w:p>
+    <w:p>
+      <w:pPr>
+        <w:shd w:val="clear" w:color="auto" w:fill="FFFFFF"/>
+        <w:spacing w:after="0" w:line="405" w:lineRule="atLeast"/>
+        <w:textAlignment w:val="baseline"/>
+      </w:pPr>
+      <w:r>
+        <w:t>VIEW trong drupal 7</w:t>
+      </w:r>
+      <w:r>
+        <w:t xml:space="preserve"> (như đã trình bày ở trên thì view trong drupal bản thân core của nó không có sẵn, cho nên chúng ta cần cài thêm để sử dụng)</w:t>
+      </w:r>
+    </w:p>
+    <w:p>
+      <w:pPr>
+        <w:shd w:val="clear" w:color="auto" w:fill="FFFFFF"/>
+        <w:spacing w:after="0" w:line="405" w:lineRule="atLeast"/>
+        <w:textAlignment w:val="baseline"/>
+      </w:pPr>
+      <w:r>
+        <w:t>Nắm được và sử dụng các khối chức năng trong drupal của view</w:t>
+      </w:r>
+    </w:p>
+    <w:p>
+      <w:pPr>
+        <w:shd w:val="clear" w:color="auto" w:fill="FFFFFF"/>
+        <w:spacing w:after="0" w:line="405" w:lineRule="atLeast"/>
+        <w:textAlignment w:val="baseline"/>
+      </w:pPr>
+      <w:r>
+        <w:t>MENU trong drupal</w:t>
+      </w:r>
+    </w:p>
+    <w:p>
+      <w:pPr>
+        <w:shd w:val="clear" w:color="auto" w:fill="FFFFFF"/>
+        <w:spacing w:after="0" w:line="405" w:lineRule="atLeast"/>
+        <w:textAlignment w:val="baseline"/>
+      </w:pPr>
+      <w:r>
+        <w:t>Mặc định Drupal 7 có sẵn 4 menu gồm:</w:t>
+      </w:r>
+    </w:p>
+    <w:p>
+      <w:pPr>
+        <w:shd w:val="clear" w:color="auto" w:fill="FFFFFF"/>
+        <w:spacing w:after="0" w:line="405" w:lineRule="atLeast"/>
+        <w:textAlignment w:val="baseline"/>
+      </w:pPr>
+      <w:r>
+        <w:t>Main menu: Đây là menu chính của website.</w:t>
+      </w:r>
+      <w:r>
+        <w:br/>
+        <w:t>Usermenu: Đây là 1 menu dành cho user.</w:t>
+      </w:r>
+      <w:r>
+        <w:br/>
+        <w:t>Navigation menu: Đây là menu điều hướng của website.</w:t>
+      </w:r>
+      <w:r>
+        <w:br/>
+        <w:t>Management menu: Đây là menu dành cho admin hay nhà quản trị website.</w:t>
+      </w:r>
+    </w:p>
+    <w:p>
+      <w:pPr>
+        <w:shd w:val="clear" w:color="auto" w:fill="FFFFFF"/>
+        <w:spacing w:after="0" w:line="405" w:lineRule="atLeast"/>
+        <w:textAlignment w:val="baseline"/>
+      </w:pPr>
+      <w:r>
+        <w:t>Thêm mới menu</w:t>
+      </w:r>
+    </w:p>
+    <w:p>
+      <w:pPr>
+        <w:shd w:val="clear" w:color="auto" w:fill="FFFFFF"/>
+        <w:spacing w:after="0" w:line="405" w:lineRule="atLeast"/>
+        <w:textAlignment w:val="baseline"/>
+      </w:pPr>
+      <w:r>
+        <w:t>Để thêm mới 1 menu, ta vào admin/structure/menu. Hình bên dưới là giao diện tổng quát để quản trị menu.</w:t>
+      </w:r>
+    </w:p>
+    <w:p>
+      <w:pPr>
+        <w:shd w:val="clear" w:color="auto" w:fill="FFFFFF"/>
+        <w:spacing w:after="0" w:line="405" w:lineRule="atLeast"/>
+        <w:textAlignment w:val="baseline"/>
+      </w:pPr>
+      <w:r>
+        <w:t>Làm quen các thao tác với menu trong drupal</w:t>
+      </w:r>
+    </w:p>
+    <w:p>
+      <w:pPr>
+        <w:shd w:val="clear" w:color="auto" w:fill="FFFFFF"/>
+        <w:spacing w:after="0" w:line="405" w:lineRule="atLeast"/>
+        <w:textAlignment w:val="baseline"/>
+      </w:pPr>
+      <w:r>
+        <w:t>CONFIGURATION trong drupal</w:t>
+      </w:r>
+    </w:p>
+    <w:p>
+      <w:pPr>
+        <w:shd w:val="clear" w:color="auto" w:fill="FFFFFF"/>
+        <w:spacing w:after="0" w:line="405" w:lineRule="atLeast"/>
+        <w:textAlignment w:val="baseline"/>
+      </w:pPr>
+      <w:r>
+        <w:t>Content authoring</w:t>
+      </w:r>
+    </w:p>
+    <w:p>
+      <w:pPr>
+        <w:pStyle w:val="NormalWeb"/>
+        <w:spacing w:before="125" w:beforeAutospacing="0" w:after="125" w:afterAutospacing="0" w:line="301" w:lineRule="atLeast"/>
+        <w:rPr>
+          <w:rFonts w:asciiTheme="minorHAnsi" w:eastAsiaTheme="minorEastAsia" w:hAnsiTheme="minorHAnsi" w:cstheme="minorBidi"/>
+          <w:sz w:val="22"/>
+          <w:szCs w:val="22"/>
+        </w:rPr>
+      </w:pPr>
+      <w:r>
+        <w:rPr>
+          <w:rFonts w:asciiTheme="minorHAnsi" w:eastAsiaTheme="minorEastAsia" w:hAnsiTheme="minorHAnsi" w:cstheme="minorBidi"/>
+          <w:sz w:val="22"/>
+          <w:szCs w:val="22"/>
+        </w:rPr>
+        <w:t>Mục này có thể nói quan trọng nhất là "</w:t>
+      </w:r>
+      <w:r>
+        <w:rPr>
+          <w:rFonts w:asciiTheme="minorHAnsi" w:eastAsiaTheme="minorEastAsia" w:hAnsiTheme="minorHAnsi" w:cstheme="minorBidi"/>
+          <w:b/>
+          <w:bCs/>
+          <w:sz w:val="22"/>
+          <w:szCs w:val="22"/>
+        </w:rPr>
+        <w:t>Text format</w:t>
+      </w:r>
+      <w:r>
+        <w:rPr>
+          <w:rFonts w:asciiTheme="minorHAnsi" w:eastAsiaTheme="minorEastAsia" w:hAnsiTheme="minorHAnsi" w:cstheme="minorBidi"/>
+          <w:sz w:val="22"/>
+          <w:szCs w:val="22"/>
+        </w:rPr>
+        <w:t>". Text format cho phép người dùng nhập liệu như thế nào vào website. Mặc định của Drupal 7 có 3 dạng text format gồm:</w:t>
+      </w:r>
+    </w:p>
+    <w:p>
+      <w:pPr>
+        <w:pStyle w:val="NormalWeb"/>
+        <w:spacing w:before="125" w:beforeAutospacing="0" w:after="125" w:afterAutospacing="0" w:line="301" w:lineRule="atLeast"/>
+        <w:rPr>
+          <w:rFonts w:asciiTheme="minorHAnsi" w:eastAsiaTheme="minorEastAsia" w:hAnsiTheme="minorHAnsi" w:cstheme="minorBidi"/>
+          <w:sz w:val="22"/>
+          <w:szCs w:val="22"/>
+        </w:rPr>
+      </w:pPr>
+      <w:r>
+        <w:rPr>
+          <w:rFonts w:asciiTheme="minorHAnsi" w:eastAsiaTheme="minorEastAsia" w:hAnsiTheme="minorHAnsi" w:cstheme="minorBidi"/>
+          <w:b/>
+          <w:bCs/>
+          <w:sz w:val="22"/>
+          <w:szCs w:val="22"/>
+        </w:rPr>
+        <w:t>Plain tex</w:t>
+      </w:r>
+      <w:r>
+        <w:rPr>
+          <w:rFonts w:asciiTheme="minorHAnsi" w:eastAsiaTheme="minorEastAsia" w:hAnsiTheme="minorHAnsi" w:cstheme="minorBidi"/>
+          <w:sz w:val="22"/>
+          <w:szCs w:val="22"/>
+        </w:rPr>
+        <w:t>t: Dạng văn bản thuần, không chấp nhận bất kỳ html nào. thường dùng cho dạng Text field.</w:t>
+      </w:r>
+    </w:p>
+    <w:p>
+      <w:pPr>
+        <w:pStyle w:val="NormalWeb"/>
+        <w:spacing w:before="125" w:beforeAutospacing="0" w:after="125" w:afterAutospacing="0" w:line="301" w:lineRule="atLeast"/>
+        <w:rPr>
+          <w:rFonts w:asciiTheme="minorHAnsi" w:eastAsiaTheme="minorEastAsia" w:hAnsiTheme="minorHAnsi" w:cstheme="minorBidi"/>
+          <w:sz w:val="22"/>
+          <w:szCs w:val="22"/>
+        </w:rPr>
+      </w:pPr>
+      <w:r>
+        <w:rPr>
+          <w:rFonts w:asciiTheme="minorHAnsi" w:eastAsiaTheme="minorEastAsia" w:hAnsiTheme="minorHAnsi" w:cstheme="minorBidi"/>
+          <w:b/>
+          <w:bCs/>
+          <w:sz w:val="22"/>
+          <w:szCs w:val="22"/>
+        </w:rPr>
+        <w:t>Filtered HTML</w:t>
+      </w:r>
+      <w:r>
+        <w:rPr>
+          <w:rFonts w:asciiTheme="minorHAnsi" w:eastAsiaTheme="minorEastAsia" w:hAnsiTheme="minorHAnsi" w:cstheme="minorBidi"/>
+          <w:sz w:val="22"/>
+          <w:szCs w:val="22"/>
+        </w:rPr>
+        <w:t>: Chỉ cho phép người dùng dùng 1 số thẻ HTML xác định, admin có thể tùy chỉnh theo ý mình. ví dụ như không cho thành viên thông thường được phép sử dụng thẻ &lt;a&gt;, &lt;ol&gt; .....</w:t>
+      </w:r>
+    </w:p>
+    <w:p>
+      <w:pPr>
+        <w:pStyle w:val="NormalWeb"/>
+        <w:spacing w:before="125" w:beforeAutospacing="0" w:after="125" w:afterAutospacing="0" w:line="301" w:lineRule="atLeast"/>
+        <w:rPr>
+          <w:rFonts w:asciiTheme="minorHAnsi" w:eastAsiaTheme="minorEastAsia" w:hAnsiTheme="minorHAnsi" w:cstheme="minorBidi"/>
+          <w:sz w:val="22"/>
+          <w:szCs w:val="22"/>
+        </w:rPr>
+      </w:pPr>
+      <w:r>
+        <w:rPr>
+          <w:rFonts w:asciiTheme="minorHAnsi" w:eastAsiaTheme="minorEastAsia" w:hAnsiTheme="minorHAnsi" w:cstheme="minorBidi"/>
+          <w:b/>
+          <w:bCs/>
+          <w:sz w:val="22"/>
+          <w:szCs w:val="22"/>
+        </w:rPr>
+        <w:t>Full HTML</w:t>
+      </w:r>
+      <w:r>
+        <w:rPr>
+          <w:rFonts w:asciiTheme="minorHAnsi" w:eastAsiaTheme="minorEastAsia" w:hAnsiTheme="minorHAnsi" w:cstheme="minorBidi"/>
+          <w:sz w:val="22"/>
+          <w:szCs w:val="22"/>
+        </w:rPr>
+        <w:t>: Cho phép người dùng sử dụng toàn bộ các thẻ HTML mà trình duyệt website có thể hiểu.</w:t>
+      </w:r>
+    </w:p>
+    <w:p>
+      <w:pPr>
+        <w:pStyle w:val="NormalWeb"/>
+        <w:spacing w:before="125" w:beforeAutospacing="0" w:after="125" w:afterAutospacing="0" w:line="301" w:lineRule="atLeast"/>
+        <w:rPr>
+          <w:rFonts w:asciiTheme="minorHAnsi" w:eastAsiaTheme="minorEastAsia" w:hAnsiTheme="minorHAnsi" w:cstheme="minorBidi"/>
+          <w:sz w:val="22"/>
+          <w:szCs w:val="22"/>
+        </w:rPr>
+      </w:pPr>
+      <w:r>
+        <w:rPr>
+          <w:rFonts w:asciiTheme="minorHAnsi" w:eastAsiaTheme="minorEastAsia" w:hAnsiTheme="minorHAnsi" w:cstheme="minorBidi"/>
+          <w:sz w:val="22"/>
+          <w:szCs w:val="22"/>
+        </w:rPr>
+        <w:t>Khi được kết hợp với CKeditor hay WYSIWYG (What You See Is What You Get), full html sẽ cực kỳ quan trọng cho phép chúng ta tùy ý trình bày và trang trí văn bản như trong MS Word.</w:t>
+      </w:r>
+    </w:p>
+    <w:p>
+      <w:pPr>
+        <w:pStyle w:val="NormalWeb"/>
+        <w:spacing w:before="125" w:beforeAutospacing="0" w:after="125" w:afterAutospacing="0" w:line="301" w:lineRule="atLeast"/>
+        <w:rPr>
+          <w:rFonts w:asciiTheme="minorHAnsi" w:eastAsiaTheme="minorEastAsia" w:hAnsiTheme="minorHAnsi" w:cstheme="minorBidi"/>
+          <w:sz w:val="22"/>
+          <w:szCs w:val="22"/>
+        </w:rPr>
+      </w:pPr>
+      <w:r>
+        <w:rPr>
+          <w:rFonts w:asciiTheme="minorHAnsi" w:eastAsiaTheme="minorEastAsia" w:hAnsiTheme="minorHAnsi" w:cstheme="minorBidi"/>
+          <w:sz w:val="22"/>
+          <w:szCs w:val="22"/>
+        </w:rPr>
+        <w:t>Ngoài ra chúng ta có thể Add thêm 1 dạng text format rồi config theo yêu cầu của chúng ta. Nhưng thường thì chúng ta không cần.</w:t>
+      </w:r>
+    </w:p>
+    <w:p>
+      <w:pPr>
+        <w:pStyle w:val="NormalWeb"/>
+        <w:spacing w:before="125" w:beforeAutospacing="0" w:after="125" w:afterAutospacing="0" w:line="301" w:lineRule="atLeast"/>
+        <w:rPr>
+          <w:rFonts w:asciiTheme="minorHAnsi" w:eastAsiaTheme="minorEastAsia" w:hAnsiTheme="minorHAnsi" w:cstheme="minorBidi"/>
+          <w:sz w:val="22"/>
+          <w:szCs w:val="22"/>
+        </w:rPr>
+      </w:pPr>
+      <w:r>
+        <w:rPr>
+          <w:rFonts w:asciiTheme="minorHAnsi" w:eastAsiaTheme="minorEastAsia" w:hAnsiTheme="minorHAnsi" w:cstheme="minorBidi"/>
+          <w:sz w:val="22"/>
+          <w:szCs w:val="22"/>
+        </w:rPr>
+        <w:t>Development</w:t>
+      </w:r>
+    </w:p>
+    <w:p>
+      <w:pPr>
+        <w:pStyle w:val="NormalWeb"/>
+        <w:spacing w:before="125" w:beforeAutospacing="0" w:after="125" w:afterAutospacing="0" w:line="301" w:lineRule="atLeast"/>
+        <w:rPr>
+          <w:rFonts w:asciiTheme="minorHAnsi" w:eastAsiaTheme="minorEastAsia" w:hAnsiTheme="minorHAnsi" w:cstheme="minorBidi"/>
+          <w:sz w:val="22"/>
+          <w:szCs w:val="22"/>
+        </w:rPr>
+      </w:pPr>
+      <w:r>
+        <w:rPr>
+          <w:rFonts w:asciiTheme="minorHAnsi" w:eastAsiaTheme="minorEastAsia" w:hAnsiTheme="minorHAnsi" w:cstheme="minorBidi"/>
+          <w:sz w:val="22"/>
+          <w:szCs w:val="22"/>
+        </w:rPr>
+        <w:lastRenderedPageBreak/>
+        <w:t>Mục này cho phép chúng ta tùy chỉnh cấu hình về Performance của website. Chúng bao gồm:</w:t>
+      </w:r>
+    </w:p>
+    <w:p>
+      <w:pPr>
+        <w:pStyle w:val="NormalWeb"/>
+        <w:spacing w:before="125" w:beforeAutospacing="0" w:after="125" w:afterAutospacing="0" w:line="301" w:lineRule="atLeast"/>
+        <w:rPr>
+          <w:rFonts w:asciiTheme="minorHAnsi" w:eastAsiaTheme="minorEastAsia" w:hAnsiTheme="minorHAnsi" w:cstheme="minorBidi"/>
+          <w:sz w:val="22"/>
+          <w:szCs w:val="22"/>
+        </w:rPr>
+      </w:pPr>
+      <w:r>
+        <w:rPr>
+          <w:rFonts w:asciiTheme="minorHAnsi" w:eastAsiaTheme="minorEastAsia" w:hAnsiTheme="minorHAnsi" w:cstheme="minorBidi"/>
+          <w:b/>
+          <w:bCs/>
+          <w:sz w:val="22"/>
+          <w:szCs w:val="22"/>
+        </w:rPr>
+        <w:t>Performance</w:t>
+      </w:r>
+      <w:r>
+        <w:rPr>
+          <w:rFonts w:asciiTheme="minorHAnsi" w:eastAsiaTheme="minorEastAsia" w:hAnsiTheme="minorHAnsi" w:cstheme="minorBidi"/>
+          <w:sz w:val="22"/>
+          <w:szCs w:val="22"/>
+        </w:rPr>
+        <w:t>: Clear cach website và tùy chỉnh các cach cho website để tối ưu hóa tốc độ website dành cho người lướt web.</w:t>
+      </w:r>
+    </w:p>
+    <w:p>
+      <w:pPr>
+        <w:pStyle w:val="NormalWeb"/>
+        <w:spacing w:before="125" w:beforeAutospacing="0" w:after="125" w:afterAutospacing="0" w:line="301" w:lineRule="atLeast"/>
+        <w:rPr>
+          <w:rFonts w:asciiTheme="minorHAnsi" w:eastAsiaTheme="minorEastAsia" w:hAnsiTheme="minorHAnsi" w:cstheme="minorBidi"/>
+          <w:sz w:val="22"/>
+          <w:szCs w:val="22"/>
+        </w:rPr>
+      </w:pPr>
+      <w:r>
+        <w:rPr>
+          <w:rFonts w:asciiTheme="minorHAnsi" w:eastAsiaTheme="minorEastAsia" w:hAnsiTheme="minorHAnsi" w:cstheme="minorBidi"/>
+          <w:b/>
+          <w:bCs/>
+          <w:sz w:val="22"/>
+          <w:szCs w:val="22"/>
+        </w:rPr>
+        <w:t>Logging and errors</w:t>
+      </w:r>
+      <w:r>
+        <w:rPr>
+          <w:rFonts w:asciiTheme="minorHAnsi" w:eastAsiaTheme="minorEastAsia" w:hAnsiTheme="minorHAnsi" w:cstheme="minorBidi"/>
+          <w:sz w:val="22"/>
+          <w:szCs w:val="22"/>
+        </w:rPr>
+        <w:t>: Hệ thống lưu lại các thông tin, các vấn đề gặp phải như thế nào? Để xem các vấn đề hoạt động của website, hãy vào mục </w:t>
+      </w:r>
+      <w:r>
+        <w:rPr>
+          <w:rFonts w:asciiTheme="minorHAnsi" w:eastAsiaTheme="minorEastAsia" w:hAnsiTheme="minorHAnsi" w:cstheme="minorBidi"/>
+          <w:b/>
+          <w:bCs/>
+          <w:sz w:val="22"/>
+          <w:szCs w:val="22"/>
+        </w:rPr>
+        <w:t>Recent log messages</w:t>
+      </w:r>
+      <w:r>
+        <w:rPr>
+          <w:rFonts w:asciiTheme="minorHAnsi" w:eastAsiaTheme="minorEastAsia" w:hAnsiTheme="minorHAnsi" w:cstheme="minorBidi"/>
+          <w:sz w:val="22"/>
+          <w:szCs w:val="22"/>
+        </w:rPr>
+        <w:t> của mục </w:t>
+      </w:r>
+      <w:r>
+        <w:rPr>
+          <w:rFonts w:asciiTheme="minorHAnsi" w:eastAsiaTheme="minorEastAsia" w:hAnsiTheme="minorHAnsi" w:cstheme="minorBidi"/>
+          <w:b/>
+          <w:bCs/>
+          <w:sz w:val="22"/>
+          <w:szCs w:val="22"/>
+        </w:rPr>
+        <w:t>Reports</w:t>
+      </w:r>
+      <w:r>
+        <w:rPr>
+          <w:rFonts w:asciiTheme="minorHAnsi" w:eastAsiaTheme="minorEastAsia" w:hAnsiTheme="minorHAnsi" w:cstheme="minorBidi"/>
+          <w:sz w:val="22"/>
+          <w:szCs w:val="22"/>
+        </w:rPr>
+        <w:t>, hoặc vào link </w:t>
+      </w:r>
+      <w:r>
+        <w:rPr>
+          <w:rFonts w:asciiTheme="minorHAnsi" w:eastAsiaTheme="minorEastAsia" w:hAnsiTheme="minorHAnsi" w:cstheme="minorBidi"/>
+          <w:b/>
+          <w:bCs/>
+          <w:sz w:val="22"/>
+          <w:szCs w:val="22"/>
+        </w:rPr>
+        <w:t>admin/reports/dblog</w:t>
+      </w:r>
+      <w:r>
+        <w:rPr>
+          <w:rFonts w:asciiTheme="minorHAnsi" w:eastAsiaTheme="minorEastAsia" w:hAnsiTheme="minorHAnsi" w:cstheme="minorBidi"/>
+          <w:sz w:val="22"/>
+          <w:szCs w:val="22"/>
+        </w:rPr>
+        <w:t>.</w:t>
+      </w:r>
+    </w:p>
+    <w:p>
+      <w:pPr>
+        <w:pStyle w:val="NormalWeb"/>
+        <w:spacing w:before="125" w:beforeAutospacing="0" w:after="125" w:afterAutospacing="0" w:line="301" w:lineRule="atLeast"/>
+        <w:rPr>
+          <w:rFonts w:asciiTheme="minorHAnsi" w:eastAsiaTheme="minorEastAsia" w:hAnsiTheme="minorHAnsi" w:cstheme="minorBidi"/>
+          <w:sz w:val="22"/>
+          <w:szCs w:val="22"/>
+        </w:rPr>
+      </w:pPr>
+      <w:r>
+        <w:rPr>
+          <w:rFonts w:asciiTheme="minorHAnsi" w:eastAsiaTheme="minorEastAsia" w:hAnsiTheme="minorHAnsi" w:cstheme="minorBidi"/>
+          <w:b/>
+          <w:bCs/>
+          <w:sz w:val="22"/>
+          <w:szCs w:val="22"/>
+        </w:rPr>
+        <w:t>Maintenance mode</w:t>
+      </w:r>
+      <w:r>
+        <w:rPr>
+          <w:rFonts w:asciiTheme="minorHAnsi" w:eastAsiaTheme="minorEastAsia" w:hAnsiTheme="minorHAnsi" w:cstheme="minorBidi"/>
+          <w:sz w:val="22"/>
+          <w:szCs w:val="22"/>
+        </w:rPr>
+        <w:t>: Chuyển website sang chế độ bảo trì, khi trong chế độ bảo trì, những </w:t>
+      </w:r>
+      <w:r>
+        <w:rPr>
+          <w:rFonts w:asciiTheme="minorHAnsi" w:eastAsiaTheme="minorEastAsia" w:hAnsiTheme="minorHAnsi" w:cstheme="minorBidi"/>
+          <w:b/>
+          <w:bCs/>
+          <w:sz w:val="22"/>
+          <w:szCs w:val="22"/>
+        </w:rPr>
+        <w:t>roles</w:t>
+      </w:r>
+      <w:r>
+        <w:rPr>
+          <w:rFonts w:asciiTheme="minorHAnsi" w:eastAsiaTheme="minorEastAsia" w:hAnsiTheme="minorHAnsi" w:cstheme="minorBidi"/>
+          <w:sz w:val="22"/>
+          <w:szCs w:val="22"/>
+        </w:rPr>
+        <w:t> nào của thành viên được phép tiếp tục sử dụng website?</w:t>
+      </w:r>
+    </w:p>
+    <w:p>
+      <w:pPr>
+        <w:pStyle w:val="NormalWeb"/>
+        <w:spacing w:before="125" w:beforeAutospacing="0" w:after="125" w:afterAutospacing="0" w:line="301" w:lineRule="atLeast"/>
+        <w:rPr>
+          <w:rFonts w:asciiTheme="minorHAnsi" w:eastAsiaTheme="minorEastAsia" w:hAnsiTheme="minorHAnsi" w:cstheme="minorBidi"/>
+          <w:sz w:val="22"/>
+          <w:szCs w:val="22"/>
+        </w:rPr>
+      </w:pPr>
+      <w:r>
+        <w:rPr>
+          <w:rFonts w:asciiTheme="minorHAnsi" w:eastAsiaTheme="minorEastAsia" w:hAnsiTheme="minorHAnsi" w:cstheme="minorBidi"/>
+          <w:sz w:val="22"/>
+          <w:szCs w:val="22"/>
+        </w:rPr>
+        <w:t>Media</w:t>
+      </w:r>
+    </w:p>
+    <w:p>
+      <w:pPr>
+        <w:pStyle w:val="NormalWeb"/>
+        <w:spacing w:before="125" w:beforeAutospacing="0" w:after="125" w:afterAutospacing="0" w:line="301" w:lineRule="atLeast"/>
+        <w:rPr>
+          <w:rFonts w:asciiTheme="minorHAnsi" w:eastAsiaTheme="minorEastAsia" w:hAnsiTheme="minorHAnsi" w:cstheme="minorBidi"/>
+          <w:sz w:val="22"/>
+          <w:szCs w:val="22"/>
+        </w:rPr>
+      </w:pPr>
+      <w:r>
+        <w:rPr>
+          <w:rFonts w:asciiTheme="minorHAnsi" w:eastAsiaTheme="minorEastAsia" w:hAnsiTheme="minorHAnsi" w:cstheme="minorBidi"/>
+          <w:sz w:val="22"/>
+          <w:szCs w:val="22"/>
+        </w:rPr>
+        <w:t>Các tùy chỉnh về file, hình ảnh, nơi lưu chúng trên host... Mục này khá quan trọng và chúng ta cũng thường xuyên sử dụng.</w:t>
+      </w:r>
+    </w:p>
+    <w:p>
+      <w:pPr>
+        <w:pStyle w:val="NormalWeb"/>
+        <w:spacing w:before="125" w:beforeAutospacing="0" w:after="125" w:afterAutospacing="0" w:line="301" w:lineRule="atLeast"/>
+        <w:rPr>
+          <w:rFonts w:asciiTheme="minorHAnsi" w:eastAsiaTheme="minorEastAsia" w:hAnsiTheme="minorHAnsi" w:cstheme="minorBidi"/>
+          <w:sz w:val="22"/>
+          <w:szCs w:val="22"/>
+        </w:rPr>
+      </w:pPr>
+      <w:r>
+        <w:rPr>
+          <w:rFonts w:asciiTheme="minorHAnsi" w:eastAsiaTheme="minorEastAsia" w:hAnsiTheme="minorHAnsi" w:cstheme="minorBidi"/>
+          <w:b/>
+          <w:bCs/>
+          <w:sz w:val="22"/>
+          <w:szCs w:val="22"/>
+        </w:rPr>
+        <w:t>File system</w:t>
+      </w:r>
+      <w:r>
+        <w:rPr>
+          <w:rFonts w:asciiTheme="minorHAnsi" w:eastAsiaTheme="minorEastAsia" w:hAnsiTheme="minorHAnsi" w:cstheme="minorBidi"/>
+          <w:sz w:val="22"/>
+          <w:szCs w:val="22"/>
+        </w:rPr>
+        <w:t>: Mặc định các file upload lên website sẽ được lưu tại đâu? đường dẫn mặc định là </w:t>
+      </w:r>
+      <w:r>
+        <w:rPr>
+          <w:rFonts w:asciiTheme="minorHAnsi" w:eastAsiaTheme="minorEastAsia" w:hAnsiTheme="minorHAnsi" w:cstheme="minorBidi"/>
+          <w:b/>
+          <w:bCs/>
+          <w:sz w:val="22"/>
+          <w:szCs w:val="22"/>
+        </w:rPr>
+        <w:t>sites/default/files</w:t>
+      </w:r>
+      <w:r>
+        <w:rPr>
+          <w:rFonts w:asciiTheme="minorHAnsi" w:eastAsiaTheme="minorEastAsia" w:hAnsiTheme="minorHAnsi" w:cstheme="minorBidi"/>
+          <w:sz w:val="22"/>
+          <w:szCs w:val="22"/>
+        </w:rPr>
+        <w:t>. Thông thường thì chúng ta cũng không cần phải chỉnh sửa gì trong này. Vì files chúng ta upload lên website chứa trong thư mục default/files cũng khá hợp lý và gọn gàng rồi. Trừ trường hợp chúng ta muốn đặt files upload lên nơi khác thì mới sửa thôi. Lời khuyên là không nên thay làm gì.</w:t>
+      </w:r>
+    </w:p>
+    <w:p>
+      <w:pPr>
+        <w:pStyle w:val="NormalWeb"/>
+        <w:spacing w:before="125" w:beforeAutospacing="0" w:after="125" w:afterAutospacing="0" w:line="301" w:lineRule="atLeast"/>
+        <w:rPr>
+          <w:rFonts w:asciiTheme="minorHAnsi" w:eastAsiaTheme="minorEastAsia" w:hAnsiTheme="minorHAnsi" w:cstheme="minorBidi"/>
+          <w:sz w:val="22"/>
+          <w:szCs w:val="22"/>
+        </w:rPr>
+      </w:pPr>
+      <w:r>
+        <w:rPr>
+          <w:rFonts w:asciiTheme="minorHAnsi" w:eastAsiaTheme="minorEastAsia" w:hAnsiTheme="minorHAnsi" w:cstheme="minorBidi"/>
+          <w:b/>
+          <w:bCs/>
+          <w:sz w:val="22"/>
+          <w:szCs w:val="22"/>
+        </w:rPr>
+        <w:t>Image Styles</w:t>
+      </w:r>
+      <w:r>
+        <w:rPr>
+          <w:rFonts w:asciiTheme="minorHAnsi" w:eastAsiaTheme="minorEastAsia" w:hAnsiTheme="minorHAnsi" w:cstheme="minorBidi"/>
+          <w:sz w:val="22"/>
+          <w:szCs w:val="22"/>
+        </w:rPr>
+        <w:t>: Phần này khá quan trọng, hầu như dự án website nào dù nhỏ hay lớn cũng dùng đến nó.</w:t>
+      </w:r>
+    </w:p>
+    <w:p>
+      <w:pPr>
+        <w:pStyle w:val="NormalWeb"/>
+        <w:spacing w:before="125" w:beforeAutospacing="0" w:after="125" w:afterAutospacing="0" w:line="301" w:lineRule="atLeast"/>
+        <w:rPr>
+          <w:rFonts w:asciiTheme="minorHAnsi" w:eastAsiaTheme="minorEastAsia" w:hAnsiTheme="minorHAnsi" w:cstheme="minorBidi"/>
+          <w:sz w:val="22"/>
+          <w:szCs w:val="22"/>
+        </w:rPr>
+      </w:pPr>
+      <w:r>
+        <w:rPr>
+          <w:rFonts w:asciiTheme="minorHAnsi" w:eastAsiaTheme="minorEastAsia" w:hAnsiTheme="minorHAnsi" w:cstheme="minorBidi"/>
+          <w:sz w:val="22"/>
+          <w:szCs w:val="22"/>
+        </w:rPr>
+        <w:t>Image styles để làm gì?</w:t>
+      </w:r>
+    </w:p>
+    <w:p>
+      <w:pPr>
+        <w:pStyle w:val="NormalWeb"/>
+        <w:spacing w:before="125" w:beforeAutospacing="0" w:after="125" w:afterAutospacing="0" w:line="301" w:lineRule="atLeast"/>
+        <w:rPr>
+          <w:rFonts w:asciiTheme="minorHAnsi" w:eastAsiaTheme="minorEastAsia" w:hAnsiTheme="minorHAnsi" w:cstheme="minorBidi"/>
+          <w:sz w:val="22"/>
+          <w:szCs w:val="22"/>
+        </w:rPr>
+      </w:pPr>
+      <w:r>
+        <w:rPr>
+          <w:rFonts w:asciiTheme="minorHAnsi" w:eastAsiaTheme="minorEastAsia" w:hAnsiTheme="minorHAnsi" w:cstheme="minorBidi"/>
+          <w:sz w:val="22"/>
+          <w:szCs w:val="22"/>
+        </w:rPr>
+        <w:t>Khi giao website cho người khác sử dụng, cập nhật bài viết, hình ảnh lên website thì người sử dụng thường upload các files có kích thước không đồng đều. lúc thì 800x600, lúc thì 500x500 .... tỷ lệ hình khác nhau, khi đó ta phải tạo ra 1 số kiểu dáng ảnh (images style) theo kích thước đúng theo ý muốn của chúng ta về giao diện, ví dụ như 200x200. Khi đó, tất cả các files khách hàng upload sẽ được lưu trong mục default files với kích thước thật của files, đồng thời tạo ra 1 files khác với kích thước mà ta định trong image styles. nếu có nhiều styles thì hệ thống tạo ra nhiều hình ảnh luôn. mỗi style 1 hình.</w:t>
+      </w:r>
+    </w:p>
+    <w:p>
+      <w:pPr>
+        <w:pStyle w:val="NormalWeb"/>
+        <w:spacing w:before="125" w:beforeAutospacing="0" w:after="125" w:afterAutospacing="0" w:line="301" w:lineRule="atLeast"/>
+        <w:rPr>
+          <w:rFonts w:asciiTheme="minorHAnsi" w:eastAsiaTheme="minorEastAsia" w:hAnsiTheme="minorHAnsi" w:cstheme="minorBidi"/>
+          <w:sz w:val="22"/>
+          <w:szCs w:val="22"/>
+        </w:rPr>
+      </w:pPr>
+      <w:r>
+        <w:rPr>
+          <w:rFonts w:asciiTheme="minorHAnsi" w:eastAsiaTheme="minorEastAsia" w:hAnsiTheme="minorHAnsi" w:cstheme="minorBidi"/>
+          <w:sz w:val="22"/>
+          <w:szCs w:val="22"/>
+        </w:rPr>
+        <w:t>Ví dụ: khách upload 1 tấm ảnh 1000x1000, hệ thống sẽ lưu nó. và đồng thời tạo thêm 1 file 200x200 do ta set thêm 1 images styles 200x200.</w:t>
+      </w:r>
+    </w:p>
+    <w:p>
+      <w:pPr>
+        <w:pStyle w:val="NormalWeb"/>
+        <w:spacing w:before="125" w:beforeAutospacing="0" w:after="125" w:afterAutospacing="0" w:line="301" w:lineRule="atLeast"/>
+        <w:rPr>
+          <w:rFonts w:asciiTheme="minorHAnsi" w:eastAsiaTheme="minorEastAsia" w:hAnsiTheme="minorHAnsi" w:cstheme="minorBidi"/>
+          <w:sz w:val="22"/>
+          <w:szCs w:val="22"/>
+        </w:rPr>
+      </w:pPr>
+      <w:r>
+        <w:rPr>
+          <w:rFonts w:asciiTheme="minorHAnsi" w:eastAsiaTheme="minorEastAsia" w:hAnsiTheme="minorHAnsi" w:cstheme="minorBidi"/>
+          <w:sz w:val="22"/>
+          <w:szCs w:val="22"/>
+        </w:rPr>
+        <w:t>Để tạo thêm 1 image styles, ta vào mục </w:t>
+      </w:r>
+      <w:r>
+        <w:rPr>
+          <w:rFonts w:asciiTheme="minorHAnsi" w:eastAsiaTheme="minorEastAsia" w:hAnsiTheme="minorHAnsi" w:cstheme="minorBidi"/>
+          <w:b/>
+          <w:bCs/>
+          <w:sz w:val="22"/>
+          <w:szCs w:val="22"/>
+        </w:rPr>
+        <w:t>media\images style\add style</w:t>
+      </w:r>
+    </w:p>
+    <w:p>
+      <w:pPr>
+        <w:pStyle w:val="NormalWeb"/>
+        <w:spacing w:before="125" w:beforeAutospacing="0" w:after="125" w:afterAutospacing="0" w:line="301" w:lineRule="atLeast"/>
+        <w:rPr>
+          <w:rFonts w:asciiTheme="minorHAnsi" w:eastAsiaTheme="minorEastAsia" w:hAnsiTheme="minorHAnsi" w:cstheme="minorBidi"/>
+          <w:sz w:val="22"/>
+          <w:szCs w:val="22"/>
+        </w:rPr>
+      </w:pPr>
+      <w:r>
+        <w:rPr>
+          <w:rFonts w:asciiTheme="minorHAnsi" w:eastAsiaTheme="minorEastAsia" w:hAnsiTheme="minorHAnsi" w:cstheme="minorBidi"/>
+          <w:sz w:val="22"/>
+          <w:szCs w:val="22"/>
+        </w:rPr>
+        <w:t>Chọn phương thức xuất hình mà chúng ta muốn, ví dụ như </w:t>
+      </w:r>
+      <w:r>
+        <w:rPr>
+          <w:rFonts w:asciiTheme="minorHAnsi" w:eastAsiaTheme="minorEastAsia" w:hAnsiTheme="minorHAnsi" w:cstheme="minorBidi"/>
+          <w:b/>
+          <w:bCs/>
+          <w:sz w:val="22"/>
+          <w:szCs w:val="22"/>
+        </w:rPr>
+        <w:t>Resize, Scale, Rotate, Scale and Crop...</w:t>
+      </w:r>
+      <w:r>
+        <w:rPr>
+          <w:rFonts w:asciiTheme="minorHAnsi" w:eastAsiaTheme="minorEastAsia" w:hAnsiTheme="minorHAnsi" w:cstheme="minorBidi"/>
+          <w:sz w:val="22"/>
+          <w:szCs w:val="22"/>
+        </w:rPr>
+        <w:t> và bấm vào nút </w:t>
+      </w:r>
+      <w:r>
+        <w:rPr>
+          <w:rFonts w:asciiTheme="minorHAnsi" w:eastAsiaTheme="minorEastAsia" w:hAnsiTheme="minorHAnsi" w:cstheme="minorBidi"/>
+          <w:b/>
+          <w:bCs/>
+          <w:sz w:val="22"/>
+          <w:szCs w:val="22"/>
+        </w:rPr>
+        <w:t>Add</w:t>
+      </w:r>
+      <w:r>
+        <w:rPr>
+          <w:rFonts w:asciiTheme="minorHAnsi" w:eastAsiaTheme="minorEastAsia" w:hAnsiTheme="minorHAnsi" w:cstheme="minorBidi"/>
+          <w:sz w:val="22"/>
+          <w:szCs w:val="22"/>
+        </w:rPr>
+        <w:t>.</w:t>
+      </w:r>
+    </w:p>
+    <w:p>
+      <w:pPr>
+        <w:pStyle w:val="NormalWeb"/>
+        <w:spacing w:before="125" w:beforeAutospacing="0" w:after="125" w:afterAutospacing="0" w:line="301" w:lineRule="atLeast"/>
+        <w:rPr>
+          <w:rFonts w:asciiTheme="minorHAnsi" w:eastAsiaTheme="minorEastAsia" w:hAnsiTheme="minorHAnsi" w:cstheme="minorBidi"/>
+          <w:b/>
+          <w:bCs/>
+          <w:sz w:val="22"/>
+          <w:szCs w:val="22"/>
+        </w:rPr>
+      </w:pPr>
+      <w:r>
+        <w:rPr>
+          <w:rFonts w:asciiTheme="minorHAnsi" w:eastAsiaTheme="minorEastAsia" w:hAnsiTheme="minorHAnsi" w:cstheme="minorBidi"/>
+          <w:sz w:val="22"/>
+          <w:szCs w:val="22"/>
+        </w:rPr>
+        <w:t>Bây giờ đơn giản, hãy nhập kích thước width và height chúng ta muốn. Và click vào </w:t>
+      </w:r>
+      <w:r>
+        <w:rPr>
+          <w:rFonts w:asciiTheme="minorHAnsi" w:eastAsiaTheme="minorEastAsia" w:hAnsiTheme="minorHAnsi" w:cstheme="minorBidi"/>
+          <w:b/>
+          <w:bCs/>
+          <w:sz w:val="22"/>
+          <w:szCs w:val="22"/>
+        </w:rPr>
+        <w:t>Add effect</w:t>
+      </w:r>
+    </w:p>
+    <w:p>
+      <w:pPr>
+        <w:pStyle w:val="NormalWeb"/>
+        <w:spacing w:before="125" w:beforeAutospacing="0" w:after="125" w:afterAutospacing="0" w:line="301" w:lineRule="atLeast"/>
+        <w:rPr>
+          <w:rFonts w:asciiTheme="minorHAnsi" w:eastAsiaTheme="minorEastAsia" w:hAnsiTheme="minorHAnsi" w:cstheme="minorBidi"/>
+          <w:sz w:val="22"/>
+          <w:szCs w:val="22"/>
+        </w:rPr>
+      </w:pPr>
+      <w:r>
+        <w:rPr>
+          <w:rFonts w:asciiTheme="minorHAnsi" w:eastAsiaTheme="minorEastAsia" w:hAnsiTheme="minorHAnsi" w:cstheme="minorBidi"/>
+          <w:sz w:val="22"/>
+          <w:szCs w:val="22"/>
+        </w:rPr>
+        <w:t>Mục Preview cho ta thấy, khi upload 1 tấm ảnh 800px x 600px, hệ thống sẽ tạo ra 1 hình ảnh style images khác với 200px x 200px.</w:t>
+      </w:r>
+    </w:p>
+    <w:p>
+      <w:pPr>
+        <w:pStyle w:val="NormalWeb"/>
+        <w:spacing w:before="125" w:beforeAutospacing="0" w:after="125" w:afterAutospacing="0" w:line="301" w:lineRule="atLeast"/>
+        <w:rPr>
+          <w:rFonts w:asciiTheme="minorHAnsi" w:eastAsiaTheme="minorEastAsia" w:hAnsiTheme="minorHAnsi" w:cstheme="minorBidi"/>
+          <w:sz w:val="22"/>
+          <w:szCs w:val="22"/>
+        </w:rPr>
+      </w:pPr>
+      <w:r>
+        <w:rPr>
+          <w:rFonts w:asciiTheme="minorHAnsi" w:eastAsiaTheme="minorEastAsia" w:hAnsiTheme="minorHAnsi" w:cstheme="minorBidi"/>
+          <w:b/>
+          <w:bCs/>
+          <w:sz w:val="22"/>
+          <w:szCs w:val="22"/>
+        </w:rPr>
+        <w:t>People</w:t>
+      </w:r>
+    </w:p>
+    <w:p>
+      <w:pPr>
+        <w:pStyle w:val="NormalWeb"/>
+        <w:spacing w:before="125" w:beforeAutospacing="0" w:after="125" w:afterAutospacing="0" w:line="301" w:lineRule="atLeast"/>
+        <w:rPr>
+          <w:rFonts w:asciiTheme="minorHAnsi" w:eastAsiaTheme="minorEastAsia" w:hAnsiTheme="minorHAnsi" w:cstheme="minorBidi"/>
+          <w:sz w:val="22"/>
+          <w:szCs w:val="22"/>
+        </w:rPr>
+      </w:pPr>
+      <w:r>
+        <w:rPr>
+          <w:rFonts w:asciiTheme="minorHAnsi" w:eastAsiaTheme="minorEastAsia" w:hAnsiTheme="minorHAnsi" w:cstheme="minorBidi"/>
+          <w:sz w:val="22"/>
+          <w:szCs w:val="22"/>
+        </w:rPr>
+        <w:t>Cho phép chúng ta tùy chỉnh các vấn đề về thành viên. Trong đó có </w:t>
+      </w:r>
+      <w:r>
+        <w:rPr>
+          <w:rFonts w:asciiTheme="minorHAnsi" w:eastAsiaTheme="minorEastAsia" w:hAnsiTheme="minorHAnsi" w:cstheme="minorBidi"/>
+          <w:b/>
+          <w:bCs/>
+          <w:sz w:val="22"/>
+          <w:szCs w:val="22"/>
+        </w:rPr>
+        <w:t>IP address block</w:t>
+      </w:r>
+      <w:r>
+        <w:rPr>
+          <w:rFonts w:asciiTheme="minorHAnsi" w:eastAsiaTheme="minorEastAsia" w:hAnsiTheme="minorHAnsi" w:cstheme="minorBidi"/>
+          <w:sz w:val="22"/>
+          <w:szCs w:val="22"/>
+        </w:rPr>
+        <w:t xml:space="preserve"> để khóa 1 số IP mà chúng ta muốn họ không vào được website. Rất hiếm khi sử dụng. Account setting thì cho phép chúng ta tùy chỉnh những thứ liên quan đến tài khoản của thành viên. ví dụ như enable chức năng upload avatar </w:t>
+      </w:r>
+      <w:r>
+        <w:rPr>
+          <w:rFonts w:asciiTheme="minorHAnsi" w:eastAsiaTheme="minorEastAsia" w:hAnsiTheme="minorHAnsi" w:cstheme="minorBidi"/>
+          <w:sz w:val="22"/>
+          <w:szCs w:val="22"/>
+        </w:rPr>
+        <w:lastRenderedPageBreak/>
+        <w:t>của thành viên, signature của thành viên, nội dung của emails gửi đến thành viên khi đăng ký như thế nào, add thêm fields "Background" chẳng hạn</w:t>
+      </w:r>
+      <w:r>
+        <w:rPr>
+          <w:rFonts w:asciiTheme="minorHAnsi" w:eastAsiaTheme="minorEastAsia" w:hAnsiTheme="minorHAnsi" w:cstheme="minorBidi"/>
+          <w:sz w:val="22"/>
+          <w:szCs w:val="22"/>
+        </w:rPr>
+        <w:t>.</w:t>
+      </w:r>
+    </w:p>
+    <w:p>
+      <w:pPr>
+        <w:pStyle w:val="NormalWeb"/>
+        <w:spacing w:before="125" w:beforeAutospacing="0" w:after="125" w:afterAutospacing="0" w:line="301" w:lineRule="atLeast"/>
+        <w:rPr>
+          <w:rFonts w:asciiTheme="minorHAnsi" w:eastAsiaTheme="minorEastAsia" w:hAnsiTheme="minorHAnsi" w:cstheme="minorBidi"/>
+          <w:sz w:val="22"/>
+          <w:szCs w:val="22"/>
+        </w:rPr>
+      </w:pPr>
+      <w:r>
+        <w:rPr>
+          <w:rFonts w:asciiTheme="minorHAnsi" w:eastAsiaTheme="minorEastAsia" w:hAnsiTheme="minorHAnsi" w:cstheme="minorBidi"/>
+          <w:sz w:val="22"/>
+          <w:szCs w:val="22"/>
+        </w:rPr>
+        <w:t>Region and language</w:t>
+      </w:r>
+    </w:p>
+    <w:p>
+      <w:pPr>
+        <w:pStyle w:val="NormalWeb"/>
+        <w:spacing w:before="125" w:beforeAutospacing="0" w:after="125" w:afterAutospacing="0" w:line="301" w:lineRule="atLeast"/>
+        <w:rPr>
+          <w:rFonts w:asciiTheme="minorHAnsi" w:eastAsiaTheme="minorEastAsia" w:hAnsiTheme="minorHAnsi" w:cstheme="minorBidi"/>
+          <w:sz w:val="22"/>
+          <w:szCs w:val="22"/>
+        </w:rPr>
+      </w:pPr>
+      <w:r>
+        <w:rPr>
+          <w:rFonts w:asciiTheme="minorHAnsi" w:eastAsiaTheme="minorEastAsia" w:hAnsiTheme="minorHAnsi" w:cstheme="minorBidi"/>
+          <w:sz w:val="22"/>
+          <w:szCs w:val="22"/>
+        </w:rPr>
+        <w:t>Cho phép chúng ta tùy chỉnh ngày giờ của hệ thống. Format ngày giờ date-time theo ý chúng ta. Ngoài ra, mục này quan trọng nhất là hệ thống đa ngôn ngữ. hiện tại chúng ta chưa cài modules liên quan đến đa ngôn ngữ nên cũng chẳng có gì làm nhiều ở mục này. sau này đến bài về hệ thống đa ngôn ngữ trong drupal, mình sẽ hướng dẫn sử dụng sâu hơn.</w:t>
+      </w:r>
+    </w:p>
+    <w:p>
+      <w:pPr>
+        <w:pStyle w:val="NormalWeb"/>
+        <w:spacing w:before="125" w:beforeAutospacing="0" w:after="125" w:afterAutospacing="0" w:line="301" w:lineRule="atLeast"/>
+        <w:rPr>
+          <w:rFonts w:asciiTheme="minorHAnsi" w:eastAsiaTheme="minorEastAsia" w:hAnsiTheme="minorHAnsi" w:cstheme="minorBidi"/>
+          <w:b/>
+          <w:bCs/>
+          <w:sz w:val="22"/>
+          <w:szCs w:val="22"/>
+        </w:rPr>
+      </w:pPr>
+      <w:r>
+        <w:rPr>
+          <w:rFonts w:asciiTheme="minorHAnsi" w:eastAsiaTheme="minorEastAsia" w:hAnsiTheme="minorHAnsi" w:cstheme="minorBidi"/>
+          <w:sz w:val="22"/>
+          <w:szCs w:val="22"/>
+        </w:rPr>
+        <w:t>Để thêm mới 1 định dạng ngày giờ, ta vào </w:t>
+      </w:r>
+      <w:r>
+        <w:rPr>
+          <w:rFonts w:asciiTheme="minorHAnsi" w:eastAsiaTheme="minorEastAsia" w:hAnsiTheme="minorHAnsi" w:cstheme="minorBidi"/>
+          <w:b/>
+          <w:bCs/>
+          <w:sz w:val="22"/>
+          <w:szCs w:val="22"/>
+        </w:rPr>
+        <w:t>admin/config/regional/date-time</w:t>
+      </w:r>
+      <w:r>
+        <w:rPr>
+          <w:rFonts w:asciiTheme="minorHAnsi" w:eastAsiaTheme="minorEastAsia" w:hAnsiTheme="minorHAnsi" w:cstheme="minorBidi"/>
+          <w:sz w:val="22"/>
+          <w:szCs w:val="22"/>
+        </w:rPr>
+        <w:t>, sau đó </w:t>
+      </w:r>
+      <w:r>
+        <w:rPr>
+          <w:rFonts w:asciiTheme="minorHAnsi" w:eastAsiaTheme="minorEastAsia" w:hAnsiTheme="minorHAnsi" w:cstheme="minorBidi"/>
+          <w:b/>
+          <w:bCs/>
+          <w:sz w:val="22"/>
+          <w:szCs w:val="22"/>
+        </w:rPr>
+        <w:t>Add date Type</w:t>
+      </w:r>
+    </w:p>
+    <w:p>
+      <w:pPr>
+        <w:pStyle w:val="NormalWeb"/>
+        <w:spacing w:before="125" w:beforeAutospacing="0" w:after="125" w:afterAutospacing="0" w:line="301" w:lineRule="atLeast"/>
+        <w:rPr>
+          <w:rFonts w:asciiTheme="minorHAnsi" w:eastAsiaTheme="minorEastAsia" w:hAnsiTheme="minorHAnsi" w:cstheme="minorBidi"/>
+          <w:sz w:val="22"/>
+          <w:szCs w:val="22"/>
+        </w:rPr>
+      </w:pPr>
+      <w:r>
+        <w:rPr>
+          <w:rFonts w:asciiTheme="minorHAnsi" w:eastAsiaTheme="minorEastAsia" w:hAnsiTheme="minorHAnsi" w:cstheme="minorBidi"/>
+          <w:sz w:val="22"/>
+          <w:szCs w:val="22"/>
+        </w:rPr>
+        <w:t>System</w:t>
+      </w:r>
+    </w:p>
+    <w:p>
+      <w:pPr>
+        <w:pStyle w:val="NormalWeb"/>
+        <w:spacing w:before="125" w:beforeAutospacing="0" w:after="125" w:afterAutospacing="0" w:line="301" w:lineRule="atLeast"/>
+        <w:rPr>
+          <w:rFonts w:asciiTheme="minorHAnsi" w:eastAsiaTheme="minorEastAsia" w:hAnsiTheme="minorHAnsi" w:cstheme="minorBidi"/>
+          <w:sz w:val="22"/>
+          <w:szCs w:val="22"/>
+        </w:rPr>
+      </w:pPr>
+      <w:r>
+        <w:rPr>
+          <w:rFonts w:asciiTheme="minorHAnsi" w:eastAsiaTheme="minorEastAsia" w:hAnsiTheme="minorHAnsi" w:cstheme="minorBidi"/>
+          <w:sz w:val="22"/>
+          <w:szCs w:val="22"/>
+        </w:rPr>
+        <w:t>Quan trọng nhất là site information, cho phép chúng ta thay đổi 1 số thông tin chính của website như </w:t>
+      </w:r>
+      <w:r>
+        <w:rPr>
+          <w:rFonts w:asciiTheme="minorHAnsi" w:eastAsiaTheme="minorEastAsia" w:hAnsiTheme="minorHAnsi" w:cstheme="minorBidi"/>
+          <w:b/>
+          <w:bCs/>
+          <w:sz w:val="22"/>
+          <w:szCs w:val="22"/>
+        </w:rPr>
+        <w:t>Site name, Site slogan, Site email address, trang chủ là trang nào, trang 403, 404 là trang nào</w:t>
+      </w:r>
+      <w:r>
+        <w:rPr>
+          <w:rFonts w:asciiTheme="minorHAnsi" w:eastAsiaTheme="minorEastAsia" w:hAnsiTheme="minorHAnsi" w:cstheme="minorBidi"/>
+          <w:sz w:val="22"/>
+          <w:szCs w:val="22"/>
+        </w:rPr>
+        <w:t>? Ta có thể sử dụng 1 bài viết của drupal, 1 view của drupal làm trang chủ, trang 403, 404.</w:t>
+      </w:r>
+    </w:p>
+    <w:p>
+      <w:pPr>
+        <w:pStyle w:val="NormalWeb"/>
+        <w:spacing w:before="125" w:beforeAutospacing="0" w:after="125" w:afterAutospacing="0" w:line="301" w:lineRule="atLeast"/>
+        <w:rPr>
+          <w:rFonts w:asciiTheme="minorHAnsi" w:eastAsiaTheme="minorEastAsia" w:hAnsiTheme="minorHAnsi" w:cstheme="minorBidi"/>
+          <w:sz w:val="22"/>
+          <w:szCs w:val="22"/>
+        </w:rPr>
+      </w:pPr>
+      <w:r>
+        <w:rPr>
+          <w:rFonts w:asciiTheme="minorHAnsi" w:eastAsiaTheme="minorEastAsia" w:hAnsiTheme="minorHAnsi" w:cstheme="minorBidi"/>
+          <w:sz w:val="22"/>
+          <w:szCs w:val="22"/>
+        </w:rPr>
+        <w:t>THEME BASIC</w:t>
+      </w:r>
+    </w:p>
+    <w:p>
+      <w:pPr>
+        <w:pStyle w:val="NormalWeb"/>
+        <w:spacing w:before="125" w:beforeAutospacing="0" w:after="125" w:afterAutospacing="0" w:line="301" w:lineRule="atLeast"/>
+        <w:rPr>
+          <w:rFonts w:asciiTheme="minorHAnsi" w:eastAsiaTheme="minorEastAsia" w:hAnsiTheme="minorHAnsi" w:cstheme="minorBidi"/>
+          <w:sz w:val="22"/>
+          <w:szCs w:val="22"/>
+        </w:rPr>
+      </w:pPr>
+      <w:r>
+        <w:rPr>
+          <w:rFonts w:asciiTheme="minorHAnsi" w:eastAsiaTheme="minorEastAsia" w:hAnsiTheme="minorHAnsi" w:cstheme="minorBidi"/>
+          <w:sz w:val="22"/>
+          <w:szCs w:val="22"/>
+        </w:rPr>
+        <w:t>Tập trung hướng dẫn chúng ta những can thiệp cơ bản vào 2 file themes_name.info và page.tpl.php</w:t>
+      </w:r>
+    </w:p>
+    <w:p>
+      <w:pPr>
+        <w:pStyle w:val="NormalWeb"/>
+        <w:spacing w:before="125" w:beforeAutospacing="0" w:after="125" w:afterAutospacing="0" w:line="301" w:lineRule="atLeast"/>
+        <w:rPr>
+          <w:rFonts w:asciiTheme="minorHAnsi" w:eastAsiaTheme="minorEastAsia" w:hAnsiTheme="minorHAnsi" w:cstheme="minorBidi"/>
+          <w:sz w:val="22"/>
+          <w:szCs w:val="22"/>
+        </w:rPr>
+      </w:pPr>
+      <w:r>
+        <w:rPr>
+          <w:rFonts w:asciiTheme="minorHAnsi" w:eastAsiaTheme="minorEastAsia" w:hAnsiTheme="minorHAnsi" w:cstheme="minorBidi"/>
+          <w:sz w:val="22"/>
+          <w:szCs w:val="22"/>
+        </w:rPr>
+        <w:t xml:space="preserve">Trường hợp muốn tạo nó là sub theme của 1 theme nào đó, trong file .info thêm dòng </w:t>
+      </w:r>
+    </w:p>
+    <w:p>
+      <w:pPr>
+        <w:pStyle w:val="NormalWeb"/>
+        <w:spacing w:before="125" w:beforeAutospacing="0" w:after="125" w:afterAutospacing="0" w:line="301" w:lineRule="atLeast"/>
+        <w:rPr>
+          <w:rFonts w:asciiTheme="minorHAnsi" w:eastAsiaTheme="minorEastAsia" w:hAnsiTheme="minorHAnsi" w:cstheme="minorBidi"/>
+          <w:sz w:val="22"/>
+          <w:szCs w:val="22"/>
+        </w:rPr>
+      </w:pPr>
+      <w:r>
+        <w:rPr>
+          <w:rFonts w:asciiTheme="minorHAnsi" w:eastAsiaTheme="minorEastAsia" w:hAnsiTheme="minorHAnsi" w:cstheme="minorBidi"/>
+          <w:sz w:val="22"/>
+          <w:szCs w:val="22"/>
+        </w:rPr>
+        <w:t>base theme = garland</w:t>
+      </w:r>
+      <w:r>
+        <w:rPr>
+          <w:rFonts w:asciiTheme="minorHAnsi" w:eastAsiaTheme="minorEastAsia" w:hAnsiTheme="minorHAnsi" w:cstheme="minorBidi"/>
+          <w:sz w:val="22"/>
+          <w:szCs w:val="22"/>
+        </w:rPr>
+        <w:t xml:space="preserve"> // với garland là tên parent theme</w:t>
+      </w:r>
+    </w:p>
+    <w:p>
+      <w:pPr>
+        <w:pStyle w:val="NormalWeb"/>
+        <w:spacing w:before="125" w:beforeAutospacing="0" w:after="125" w:afterAutospacing="0" w:line="301" w:lineRule="atLeast"/>
+        <w:rPr>
+          <w:rFonts w:asciiTheme="minorHAnsi" w:eastAsiaTheme="minorEastAsia" w:hAnsiTheme="minorHAnsi" w:cstheme="minorBidi"/>
+          <w:sz w:val="22"/>
+          <w:szCs w:val="22"/>
+        </w:rPr>
+      </w:pPr>
+      <w:r>
+        <w:rPr>
+          <w:rFonts w:asciiTheme="minorHAnsi" w:eastAsiaTheme="minorEastAsia" w:hAnsiTheme="minorHAnsi" w:cstheme="minorBidi"/>
+          <w:sz w:val="22"/>
+          <w:szCs w:val="22"/>
+        </w:rPr>
+        <w:t>Cách cách dùng css.</w:t>
+      </w:r>
+    </w:p>
+    <w:p>
+      <w:pPr>
+        <w:pStyle w:val="NormalWeb"/>
+        <w:spacing w:before="125" w:beforeAutospacing="0" w:after="125" w:afterAutospacing="0" w:line="301" w:lineRule="atLeast"/>
+        <w:rPr>
+          <w:rFonts w:asciiTheme="minorHAnsi" w:eastAsiaTheme="minorEastAsia" w:hAnsiTheme="minorHAnsi" w:cstheme="minorBidi"/>
+          <w:sz w:val="22"/>
+          <w:szCs w:val="22"/>
+        </w:rPr>
+      </w:pPr>
+      <w:r>
+        <w:rPr>
+          <w:rFonts w:asciiTheme="minorHAnsi" w:eastAsiaTheme="minorEastAsia" w:hAnsiTheme="minorHAnsi" w:cstheme="minorBidi"/>
+          <w:sz w:val="22"/>
+          <w:szCs w:val="22"/>
+        </w:rPr>
+        <w:t xml:space="preserve">+ Khai báo toàn cục: trong file info - </w:t>
+      </w:r>
+      <w:r>
+        <w:rPr>
+          <w:rFonts w:asciiTheme="minorHAnsi" w:eastAsiaTheme="minorEastAsia" w:hAnsiTheme="minorHAnsi" w:cstheme="minorBidi"/>
+          <w:sz w:val="22"/>
+          <w:szCs w:val="22"/>
+        </w:rPr>
+        <w:t>stylesheets[all][] = css/mytheme.css</w:t>
+      </w:r>
+    </w:p>
+    <w:p>
+      <w:pPr>
+        <w:pStyle w:val="NormalWeb"/>
+        <w:spacing w:before="125" w:beforeAutospacing="0" w:after="125" w:afterAutospacing="0" w:line="301" w:lineRule="atLeast"/>
+        <w:rPr>
+          <w:rFonts w:asciiTheme="minorHAnsi" w:eastAsiaTheme="minorEastAsia" w:hAnsiTheme="minorHAnsi" w:cstheme="minorBidi"/>
+          <w:sz w:val="22"/>
+          <w:szCs w:val="22"/>
+        </w:rPr>
+      </w:pPr>
+      <w:r>
+        <w:rPr>
+          <w:rFonts w:asciiTheme="minorHAnsi" w:eastAsiaTheme="minorEastAsia" w:hAnsiTheme="minorHAnsi" w:cstheme="minorBidi"/>
+          <w:sz w:val="22"/>
+          <w:szCs w:val="22"/>
+        </w:rPr>
+        <w:t xml:space="preserve">+ Khai báo trong module: </w:t>
+      </w:r>
+    </w:p>
+    <w:p>
+      <w:pPr>
+        <w:pStyle w:val="NormalWeb"/>
+        <w:spacing w:before="125" w:after="125" w:line="301" w:lineRule="atLeast"/>
+        <w:rPr>
+          <w:rFonts w:asciiTheme="minorHAnsi" w:eastAsiaTheme="minorEastAsia" w:hAnsiTheme="minorHAnsi" w:cstheme="minorBidi"/>
+          <w:sz w:val="22"/>
+          <w:szCs w:val="22"/>
+        </w:rPr>
+      </w:pPr>
+      <w:r>
+        <w:rPr>
+          <w:rFonts w:asciiTheme="minorHAnsi" w:eastAsiaTheme="minorEastAsia" w:hAnsiTheme="minorHAnsi" w:cstheme="minorBidi"/>
+          <w:sz w:val="22"/>
+          <w:szCs w:val="22"/>
+        </w:rPr>
+        <w:t>$path = drupal_get_path('module', 'mysite');</w:t>
+      </w:r>
+    </w:p>
+    <w:p>
+      <w:pPr>
+        <w:pStyle w:val="NormalWeb"/>
+        <w:spacing w:before="125" w:after="125" w:line="301" w:lineRule="atLeast"/>
+        <w:rPr>
+          <w:rFonts w:asciiTheme="minorHAnsi" w:eastAsiaTheme="minorEastAsia" w:hAnsiTheme="minorHAnsi" w:cstheme="minorBidi"/>
+          <w:sz w:val="22"/>
+          <w:szCs w:val="22"/>
+        </w:rPr>
+      </w:pPr>
+      <w:r>
+        <w:rPr>
+          <w:rFonts w:asciiTheme="minorHAnsi" w:eastAsiaTheme="minorEastAsia" w:hAnsiTheme="minorHAnsi" w:cstheme="minorBidi"/>
+          <w:sz w:val="22"/>
+          <w:szCs w:val="22"/>
+        </w:rPr>
+        <w:t>// Include mysite.css.</w:t>
+      </w:r>
+    </w:p>
+    <w:p>
+      <w:pPr>
+        <w:pStyle w:val="NormalWeb"/>
+        <w:spacing w:before="125" w:beforeAutospacing="0" w:after="125" w:afterAutospacing="0" w:line="301" w:lineRule="atLeast"/>
+        <w:rPr>
+          <w:rFonts w:asciiTheme="minorHAnsi" w:eastAsiaTheme="minorEastAsia" w:hAnsiTheme="minorHAnsi" w:cstheme="minorBidi"/>
+          <w:sz w:val="22"/>
+          <w:szCs w:val="22"/>
+        </w:rPr>
+      </w:pPr>
+      <w:r>
+        <w:rPr>
+          <w:rFonts w:asciiTheme="minorHAnsi" w:eastAsiaTheme="minorEastAsia" w:hAnsiTheme="minorHAnsi" w:cstheme="minorBidi"/>
+          <w:sz w:val="22"/>
+          <w:szCs w:val="22"/>
+        </w:rPr>
+        <w:t>drupal_add_css($path . '/css/mysite.css');</w:t>
+      </w:r>
+    </w:p>
+    <w:p>
+      <w:pPr>
+        <w:pStyle w:val="NormalWeb"/>
+        <w:spacing w:before="125" w:after="125" w:line="301" w:lineRule="atLeast"/>
+        <w:rPr>
+          <w:rFonts w:asciiTheme="minorHAnsi" w:eastAsiaTheme="minorEastAsia" w:hAnsiTheme="minorHAnsi" w:cstheme="minorBidi"/>
+          <w:sz w:val="22"/>
+          <w:szCs w:val="22"/>
+        </w:rPr>
+      </w:pPr>
+      <w:r>
+        <w:rPr>
+          <w:rFonts w:asciiTheme="minorHAnsi" w:eastAsiaTheme="minorEastAsia" w:hAnsiTheme="minorHAnsi" w:cstheme="minorBidi"/>
+          <w:sz w:val="22"/>
+          <w:szCs w:val="22"/>
+        </w:rPr>
+        <w:t xml:space="preserve">+ Khai báo dùng inline: </w:t>
+      </w:r>
+    </w:p>
+    <w:p>
+      <w:pPr>
+        <w:pStyle w:val="NormalWeb"/>
+        <w:spacing w:before="125" w:after="125" w:line="301" w:lineRule="atLeast"/>
+        <w:rPr>
+          <w:rFonts w:asciiTheme="minorHAnsi" w:eastAsiaTheme="minorEastAsia" w:hAnsiTheme="minorHAnsi" w:cstheme="minorBidi"/>
+          <w:sz w:val="22"/>
+          <w:szCs w:val="22"/>
+        </w:rPr>
+      </w:pPr>
+      <w:r>
+        <w:rPr>
+          <w:rFonts w:asciiTheme="minorHAnsi" w:eastAsiaTheme="minorEastAsia" w:hAnsiTheme="minorHAnsi" w:cstheme="minorBidi"/>
+          <w:sz w:val="22"/>
+          <w:szCs w:val="22"/>
+        </w:rPr>
+        <w:t>// Include inline CSS.</w:t>
+      </w:r>
+    </w:p>
+    <w:p>
+      <w:pPr>
+        <w:pStyle w:val="NormalWeb"/>
+        <w:spacing w:before="125" w:after="125" w:line="301" w:lineRule="atLeast"/>
+        <w:rPr>
+          <w:rFonts w:asciiTheme="minorHAnsi" w:eastAsiaTheme="minorEastAsia" w:hAnsiTheme="minorHAnsi" w:cstheme="minorBidi"/>
+          <w:sz w:val="22"/>
+          <w:szCs w:val="22"/>
+        </w:rPr>
+      </w:pPr>
+      <w:r>
+        <w:rPr>
+          <w:rFonts w:asciiTheme="minorHAnsi" w:eastAsiaTheme="minorEastAsia" w:hAnsiTheme="minorHAnsi" w:cstheme="minorBidi"/>
+          <w:sz w:val="22"/>
+          <w:szCs w:val="22"/>
+        </w:rPr>
+        <w:t xml:space="preserve">drupal_add_css('&lt;style type="text/css"&gt;body </w:t>
+      </w:r>
+    </w:p>
+    <w:p>
+      <w:pPr>
+        <w:pStyle w:val="NormalWeb"/>
+        <w:spacing w:before="125" w:beforeAutospacing="0" w:after="125" w:afterAutospacing="0" w:line="301" w:lineRule="atLeast"/>
+        <w:rPr>
+          <w:rFonts w:asciiTheme="minorHAnsi" w:eastAsiaTheme="minorEastAsia" w:hAnsiTheme="minorHAnsi" w:cstheme="minorBidi"/>
+          <w:sz w:val="22"/>
+          <w:szCs w:val="22"/>
+        </w:rPr>
+      </w:pPr>
+      <w:r>
+        <w:rPr>
+          <w:rFonts w:asciiTheme="minorHAnsi" w:eastAsiaTheme="minorEastAsia" w:hAnsiTheme="minorHAnsi" w:cstheme="minorBidi"/>
+          <w:sz w:val="22"/>
+          <w:szCs w:val="22"/>
+        </w:rPr>
+        <w:t>{ color: #000; }&lt;/style&gt;', 'inline');</w:t>
+      </w:r>
+      <w:r>
+        <w:rPr>
+          <w:rFonts w:asciiTheme="minorHAnsi" w:eastAsiaTheme="minorEastAsia" w:hAnsiTheme="minorHAnsi" w:cstheme="minorBidi"/>
+          <w:sz w:val="22"/>
+          <w:szCs w:val="22"/>
+        </w:rPr>
+        <w:t xml:space="preserve"> (</w:t>
+      </w:r>
+      <w:r>
+        <w:rPr>
+          <w:rFonts w:asciiTheme="minorHAnsi" w:eastAsiaTheme="minorEastAsia" w:hAnsiTheme="minorHAnsi" w:cstheme="minorBidi"/>
+          <w:sz w:val="22"/>
+          <w:szCs w:val="22"/>
+        </w:rPr>
+        <w:t>Color module</w:t>
+      </w:r>
+      <w:r>
+        <w:rPr>
+          <w:rFonts w:asciiTheme="minorHAnsi" w:eastAsiaTheme="minorEastAsia" w:hAnsiTheme="minorHAnsi" w:cstheme="minorBidi"/>
+          <w:sz w:val="22"/>
+          <w:szCs w:val="22"/>
+        </w:rPr>
+        <w:t xml:space="preserve"> custom - greate)</w:t>
+      </w:r>
+    </w:p>
+    <w:p>
+      <w:pPr>
+        <w:pStyle w:val="NormalWeb"/>
+        <w:spacing w:before="125" w:beforeAutospacing="0" w:after="125" w:afterAutospacing="0" w:line="301" w:lineRule="atLeast"/>
+        <w:rPr>
+          <w:rFonts w:asciiTheme="minorHAnsi" w:eastAsiaTheme="minorEastAsia" w:hAnsiTheme="minorHAnsi" w:cstheme="minorBidi"/>
+          <w:sz w:val="22"/>
+          <w:szCs w:val="22"/>
+        </w:rPr>
+      </w:pPr>
+      <w:r>
+        <w:rPr>
+          <w:rFonts w:asciiTheme="minorHAnsi" w:eastAsiaTheme="minorEastAsia" w:hAnsiTheme="minorHAnsi" w:cstheme="minorBidi"/>
+          <w:sz w:val="22"/>
+          <w:szCs w:val="22"/>
+        </w:rPr>
+        <w:t>Trường hợp với Internet explore</w:t>
+      </w:r>
+    </w:p>
+    <w:p>
+      <w:pPr>
+        <w:pStyle w:val="NormalWeb"/>
+        <w:spacing w:before="125" w:after="125" w:line="301" w:lineRule="atLeast"/>
+        <w:rPr>
+          <w:rFonts w:asciiTheme="minorHAnsi" w:eastAsiaTheme="minorEastAsia" w:hAnsiTheme="minorHAnsi" w:cstheme="minorBidi"/>
+          <w:sz w:val="22"/>
+          <w:szCs w:val="22"/>
+        </w:rPr>
+      </w:pPr>
+      <w:r>
+        <w:rPr>
+          <w:rFonts w:asciiTheme="minorHAnsi" w:eastAsiaTheme="minorEastAsia" w:hAnsiTheme="minorHAnsi" w:cstheme="minorBidi"/>
+          <w:sz w:val="22"/>
+          <w:szCs w:val="22"/>
+        </w:rPr>
+        <w:t>;stylesheets-conditional[IE][all][] = css/ie.css</w:t>
+      </w:r>
+    </w:p>
+    <w:p>
+      <w:pPr>
+        <w:pStyle w:val="NormalWeb"/>
+        <w:spacing w:before="125" w:after="125" w:line="301" w:lineRule="atLeast"/>
+        <w:rPr>
+          <w:rFonts w:asciiTheme="minorHAnsi" w:eastAsiaTheme="minorEastAsia" w:hAnsiTheme="minorHAnsi" w:cstheme="minorBidi"/>
+          <w:sz w:val="22"/>
+          <w:szCs w:val="22"/>
+        </w:rPr>
+      </w:pPr>
+      <w:r>
+        <w:rPr>
+          <w:rFonts w:asciiTheme="minorHAnsi" w:eastAsiaTheme="minorEastAsia" w:hAnsiTheme="minorHAnsi" w:cstheme="minorBidi"/>
+          <w:sz w:val="22"/>
+          <w:szCs w:val="22"/>
+        </w:rPr>
+        <w:t>stylesheets-conditional[lte IE 7][all][] = css/ie7.css</w:t>
+      </w:r>
+    </w:p>
+    <w:p>
+      <w:pPr>
+        <w:pStyle w:val="NormalWeb"/>
+        <w:spacing w:before="125" w:beforeAutospacing="0" w:after="125" w:afterAutospacing="0" w:line="301" w:lineRule="atLeast"/>
+        <w:rPr>
+          <w:rFonts w:asciiTheme="minorHAnsi" w:eastAsiaTheme="minorEastAsia" w:hAnsiTheme="minorHAnsi" w:cstheme="minorBidi"/>
+          <w:sz w:val="22"/>
+          <w:szCs w:val="22"/>
+        </w:rPr>
+      </w:pPr>
+      <w:r>
+        <w:rPr>
+          <w:rFonts w:asciiTheme="minorHAnsi" w:eastAsiaTheme="minorEastAsia" w:hAnsiTheme="minorHAnsi" w:cstheme="minorBidi"/>
+          <w:sz w:val="22"/>
+          <w:szCs w:val="22"/>
+        </w:rPr>
+        <w:lastRenderedPageBreak/>
+        <w:t>stylesheets-conditional[lte IE 6][all][] = css/ie6.css</w:t>
+      </w:r>
+    </w:p>
+    <w:p>
+      <w:pPr>
+        <w:pStyle w:val="NormalWeb"/>
+        <w:spacing w:before="125" w:beforeAutospacing="0" w:after="125" w:afterAutospacing="0" w:line="301" w:lineRule="atLeast"/>
+        <w:rPr>
+          <w:rFonts w:asciiTheme="minorHAnsi" w:eastAsiaTheme="minorEastAsia" w:hAnsiTheme="minorHAnsi" w:cstheme="minorBidi"/>
+          <w:sz w:val="22"/>
+          <w:szCs w:val="22"/>
+        </w:rPr>
+      </w:pPr>
+      <w:r>
+        <w:rPr>
+          <w:rFonts w:asciiTheme="minorHAnsi" w:eastAsiaTheme="minorEastAsia" w:hAnsiTheme="minorHAnsi" w:cstheme="minorBidi"/>
+          <w:sz w:val="22"/>
+          <w:szCs w:val="22"/>
+        </w:rPr>
+        <w:t>stylesheets-conditional[IE 8][all][] = css/ie8.css</w:t>
+      </w:r>
+    </w:p>
+    <w:p>
+      <w:pPr>
+        <w:pStyle w:val="NormalWeb"/>
+        <w:spacing w:before="125" w:beforeAutospacing="0" w:after="125" w:afterAutospacing="0" w:line="301" w:lineRule="atLeast"/>
+        <w:rPr>
+          <w:rFonts w:asciiTheme="minorHAnsi" w:eastAsiaTheme="minorEastAsia" w:hAnsiTheme="minorHAnsi" w:cstheme="minorBidi"/>
+          <w:sz w:val="22"/>
+          <w:szCs w:val="22"/>
+        </w:rPr>
+      </w:pPr>
+      <w:r>
+        <w:rPr>
+          <w:rFonts w:asciiTheme="minorHAnsi" w:eastAsiaTheme="minorEastAsia" w:hAnsiTheme="minorHAnsi" w:cstheme="minorBidi"/>
+          <w:sz w:val="22"/>
+          <w:szCs w:val="22"/>
+        </w:rPr>
+        <w:t xml:space="preserve">Điều kiện trong module với ie: </w:t>
+      </w:r>
+    </w:p>
+    <w:p>
+      <w:pPr>
+        <w:pStyle w:val="NormalWeb"/>
+        <w:spacing w:before="125" w:after="125" w:line="301" w:lineRule="atLeast"/>
+        <w:rPr>
+          <w:rFonts w:asciiTheme="minorHAnsi" w:eastAsiaTheme="minorEastAsia" w:hAnsiTheme="minorHAnsi" w:cstheme="minorBidi"/>
+          <w:sz w:val="22"/>
+          <w:szCs w:val="22"/>
+        </w:rPr>
+      </w:pPr>
+      <w:r>
+        <w:rPr>
+          <w:rFonts w:asciiTheme="minorHAnsi" w:eastAsiaTheme="minorEastAsia" w:hAnsiTheme="minorHAnsi" w:cstheme="minorBidi"/>
+          <w:sz w:val="22"/>
+          <w:szCs w:val="22"/>
+        </w:rPr>
+        <w:t xml:space="preserve">drupal_add_css(path_to_theme() . '/fix-ie.css', array('group' =&gt; </w:t>
+      </w:r>
+    </w:p>
+    <w:p>
+      <w:pPr>
+        <w:pStyle w:val="NormalWeb"/>
+        <w:spacing w:before="125" w:after="125" w:line="301" w:lineRule="atLeast"/>
+        <w:rPr>
+          <w:rFonts w:asciiTheme="minorHAnsi" w:eastAsiaTheme="minorEastAsia" w:hAnsiTheme="minorHAnsi" w:cstheme="minorBidi"/>
+          <w:sz w:val="22"/>
+          <w:szCs w:val="22"/>
+        </w:rPr>
+      </w:pPr>
+      <w:r>
+        <w:rPr>
+          <w:rFonts w:asciiTheme="minorHAnsi" w:eastAsiaTheme="minorEastAsia" w:hAnsiTheme="minorHAnsi" w:cstheme="minorBidi"/>
+          <w:sz w:val="22"/>
+          <w:szCs w:val="22"/>
+        </w:rPr>
+        <w:t xml:space="preserve">CSS_THEME, 'browsers' =&gt; array('IE' =&gt; 'lt IE 7', '!IE' =&gt; FALSE), </w:t>
+      </w:r>
+    </w:p>
+    <w:p>
+      <w:pPr>
+        <w:pStyle w:val="NormalWeb"/>
+        <w:spacing w:before="125" w:beforeAutospacing="0" w:after="125" w:afterAutospacing="0" w:line="301" w:lineRule="atLeast"/>
+        <w:rPr>
+          <w:rFonts w:asciiTheme="minorHAnsi" w:eastAsiaTheme="minorEastAsia" w:hAnsiTheme="minorHAnsi" w:cstheme="minorBidi"/>
+          <w:sz w:val="22"/>
+          <w:szCs w:val="22"/>
+        </w:rPr>
+      </w:pPr>
+      <w:r>
+        <w:rPr>
+          <w:rFonts w:asciiTheme="minorHAnsi" w:eastAsiaTheme="minorEastAsia" w:hAnsiTheme="minorHAnsi" w:cstheme="minorBidi"/>
+          <w:sz w:val="22"/>
+          <w:szCs w:val="22"/>
+        </w:rPr>
+        <w:t>'preprocess' =&gt; FALSE));</w:t>
+      </w:r>
+    </w:p>
+    <w:p>
+      <w:pPr>
+        <w:pStyle w:val="NormalWeb"/>
+        <w:spacing w:before="125" w:beforeAutospacing="0" w:after="125" w:afterAutospacing="0" w:line="301" w:lineRule="atLeast"/>
+        <w:rPr>
+          <w:rFonts w:asciiTheme="minorHAnsi" w:eastAsiaTheme="minorEastAsia" w:hAnsiTheme="minorHAnsi" w:cstheme="minorBidi"/>
+          <w:sz w:val="22"/>
+          <w:szCs w:val="22"/>
+        </w:rPr>
+      </w:pPr>
+      <w:r>
+        <w:rPr>
+          <w:rFonts w:asciiTheme="minorHAnsi" w:eastAsiaTheme="minorEastAsia" w:hAnsiTheme="minorHAnsi" w:cstheme="minorBidi"/>
+          <w:sz w:val="22"/>
+          <w:szCs w:val="22"/>
+        </w:rPr>
+        <w:t>======================</w:t>
+      </w:r>
+    </w:p>
+    <w:p>
+      <w:pPr>
+        <w:pStyle w:val="NormalWeb"/>
+        <w:spacing w:before="125" w:beforeAutospacing="0" w:after="125" w:afterAutospacing="0" w:line="301" w:lineRule="atLeast"/>
+        <w:rPr>
+          <w:rFonts w:asciiTheme="minorHAnsi" w:eastAsiaTheme="minorEastAsia" w:hAnsiTheme="minorHAnsi" w:cstheme="minorBidi"/>
+          <w:sz w:val="22"/>
+          <w:szCs w:val="22"/>
+        </w:rPr>
+      </w:pPr>
+      <w:r>
+        <w:rPr>
+          <w:rFonts w:asciiTheme="minorHAnsi" w:eastAsiaTheme="minorEastAsia" w:hAnsiTheme="minorHAnsi" w:cstheme="minorBidi"/>
+          <w:sz w:val="22"/>
+          <w:szCs w:val="22"/>
+        </w:rPr>
+        <w:t xml:space="preserve">JS trong theme drupal, chèn vào file info - </w:t>
+      </w:r>
+      <w:r>
+        <w:rPr>
+          <w:rFonts w:asciiTheme="minorHAnsi" w:eastAsiaTheme="minorEastAsia" w:hAnsiTheme="minorHAnsi" w:cstheme="minorBidi"/>
+          <w:sz w:val="22"/>
+          <w:szCs w:val="22"/>
+        </w:rPr>
+        <w:t>scripts[] = js/hello.js</w:t>
+      </w:r>
+    </w:p>
+    <w:p>
+      <w:pPr>
+        <w:pStyle w:val="NormalWeb"/>
+        <w:spacing w:before="125" w:beforeAutospacing="0" w:after="125" w:afterAutospacing="0" w:line="301" w:lineRule="atLeast"/>
+        <w:rPr>
+          <w:rFonts w:asciiTheme="minorHAnsi" w:eastAsiaTheme="minorEastAsia" w:hAnsiTheme="minorHAnsi" w:cstheme="minorBidi"/>
+          <w:sz w:val="22"/>
+          <w:szCs w:val="22"/>
+        </w:rPr>
+      </w:pPr>
+      <w:r>
+        <w:rPr>
+          <w:rFonts w:asciiTheme="minorHAnsi" w:eastAsiaTheme="minorEastAsia" w:hAnsiTheme="minorHAnsi" w:cstheme="minorBidi"/>
+          <w:sz w:val="22"/>
+          <w:szCs w:val="22"/>
+        </w:rPr>
+        <w:t xml:space="preserve">Thêm vào 1 page cụ thể: </w:t>
+      </w:r>
+    </w:p>
+    <w:p>
+      <w:pPr>
+        <w:pStyle w:val="NormalWeb"/>
+        <w:spacing w:before="125" w:after="125" w:line="301" w:lineRule="atLeast"/>
+        <w:rPr>
+          <w:rFonts w:asciiTheme="minorHAnsi" w:eastAsiaTheme="minorEastAsia" w:hAnsiTheme="minorHAnsi" w:cstheme="minorBidi"/>
+          <w:sz w:val="22"/>
+          <w:szCs w:val="22"/>
+        </w:rPr>
+      </w:pPr>
+      <w:r>
+        <w:rPr>
+          <w:rFonts w:asciiTheme="minorHAnsi" w:eastAsiaTheme="minorEastAsia" w:hAnsiTheme="minorHAnsi" w:cstheme="minorBidi"/>
+          <w:sz w:val="22"/>
+          <w:szCs w:val="22"/>
+        </w:rPr>
+        <w:t>(function ($) {</w:t>
+      </w:r>
+    </w:p>
+    <w:p>
+      <w:pPr>
+        <w:pStyle w:val="NormalWeb"/>
+        <w:spacing w:before="125" w:after="125" w:line="301" w:lineRule="atLeast"/>
+        <w:rPr>
+          <w:rFonts w:asciiTheme="minorHAnsi" w:eastAsiaTheme="minorEastAsia" w:hAnsiTheme="minorHAnsi" w:cstheme="minorBidi"/>
+          <w:sz w:val="22"/>
+          <w:szCs w:val="22"/>
+        </w:rPr>
+      </w:pPr>
+      <w:r>
+        <w:rPr>
+          <w:rFonts w:asciiTheme="minorHAnsi" w:eastAsiaTheme="minorEastAsia" w:hAnsiTheme="minorHAnsi" w:cstheme="minorBidi"/>
+          <w:sz w:val="22"/>
+          <w:szCs w:val="22"/>
+        </w:rPr>
+        <w:t>Drupal.behaviors.mysiteHello = {</w:t>
+      </w:r>
+    </w:p>
+    <w:p>
+      <w:pPr>
+        <w:pStyle w:val="NormalWeb"/>
+        <w:spacing w:before="125" w:after="125" w:line="301" w:lineRule="atLeast"/>
+        <w:rPr>
+          <w:rFonts w:asciiTheme="minorHAnsi" w:eastAsiaTheme="minorEastAsia" w:hAnsiTheme="minorHAnsi" w:cstheme="minorBidi"/>
+          <w:sz w:val="22"/>
+          <w:szCs w:val="22"/>
+        </w:rPr>
+      </w:pPr>
+      <w:r>
+        <w:rPr>
+          <w:rFonts w:asciiTheme="minorHAnsi" w:eastAsiaTheme="minorEastAsia" w:hAnsiTheme="minorHAnsi" w:cstheme="minorBidi"/>
+          <w:sz w:val="22"/>
+          <w:szCs w:val="22"/>
+        </w:rPr>
+        <w:t>attach: function() {</w:t>
+      </w:r>
+    </w:p>
+    <w:p>
+      <w:pPr>
+        <w:pStyle w:val="NormalWeb"/>
+        <w:spacing w:before="125" w:after="125" w:line="301" w:lineRule="atLeast"/>
+        <w:rPr>
+          <w:rFonts w:asciiTheme="minorHAnsi" w:eastAsiaTheme="minorEastAsia" w:hAnsiTheme="minorHAnsi" w:cstheme="minorBidi"/>
+          <w:sz w:val="22"/>
+          <w:szCs w:val="22"/>
+        </w:rPr>
+      </w:pPr>
+      <w:r>
+        <w:rPr>
+          <w:rFonts w:asciiTheme="minorHAnsi" w:eastAsiaTheme="minorEastAsia" w:hAnsiTheme="minorHAnsi" w:cstheme="minorBidi"/>
+          <w:sz w:val="22"/>
+          <w:szCs w:val="22"/>
+        </w:rPr>
+        <w:t>alert("Hello World!!");</w:t>
+      </w:r>
+    </w:p>
+    <w:p>
+      <w:pPr>
+        <w:pStyle w:val="NormalWeb"/>
+        <w:spacing w:before="125" w:after="125" w:line="301" w:lineRule="atLeast"/>
+        <w:rPr>
+          <w:rFonts w:asciiTheme="minorHAnsi" w:eastAsiaTheme="minorEastAsia" w:hAnsiTheme="minorHAnsi" w:cstheme="minorBidi"/>
+          <w:sz w:val="22"/>
+          <w:szCs w:val="22"/>
+        </w:rPr>
+      </w:pPr>
+      <w:r>
+        <w:rPr>
+          <w:rFonts w:asciiTheme="minorHAnsi" w:eastAsiaTheme="minorEastAsia" w:hAnsiTheme="minorHAnsi" w:cstheme="minorBidi"/>
+          <w:sz w:val="22"/>
+          <w:szCs w:val="22"/>
+        </w:rPr>
+        <w:t>}</w:t>
+      </w:r>
+    </w:p>
+    <w:p>
+      <w:pPr>
+        <w:pStyle w:val="NormalWeb"/>
+        <w:spacing w:before="125" w:after="125" w:line="301" w:lineRule="atLeast"/>
+        <w:rPr>
+          <w:rFonts w:asciiTheme="minorHAnsi" w:eastAsiaTheme="minorEastAsia" w:hAnsiTheme="minorHAnsi" w:cstheme="minorBidi"/>
+          <w:sz w:val="22"/>
+          <w:szCs w:val="22"/>
+        </w:rPr>
+      </w:pPr>
+      <w:r>
+        <w:rPr>
+          <w:rFonts w:asciiTheme="minorHAnsi" w:eastAsiaTheme="minorEastAsia" w:hAnsiTheme="minorHAnsi" w:cstheme="minorBidi"/>
+          <w:sz w:val="22"/>
+          <w:szCs w:val="22"/>
+        </w:rPr>
+        <w:t>};</w:t>
+      </w:r>
+    </w:p>
+    <w:p>
+      <w:pPr>
+        <w:pStyle w:val="NormalWeb"/>
+        <w:spacing w:before="125" w:beforeAutospacing="0" w:after="125" w:afterAutospacing="0" w:line="301" w:lineRule="atLeast"/>
+        <w:rPr>
+          <w:rFonts w:asciiTheme="minorHAnsi" w:eastAsiaTheme="minorEastAsia" w:hAnsiTheme="minorHAnsi" w:cstheme="minorBidi"/>
+          <w:sz w:val="22"/>
+          <w:szCs w:val="22"/>
+        </w:rPr>
+      </w:pPr>
+      <w:r>
+        <w:rPr>
+          <w:rFonts w:asciiTheme="minorHAnsi" w:eastAsiaTheme="minorEastAsia" w:hAnsiTheme="minorHAnsi" w:cstheme="minorBidi"/>
+          <w:sz w:val="22"/>
+          <w:szCs w:val="22"/>
+        </w:rPr>
+        <w:t>}(jQuery));</w:t>
+      </w:r>
+    </w:p>
+    <w:p>
+      <w:pPr>
+        <w:pStyle w:val="NormalWeb"/>
+        <w:spacing w:before="125" w:beforeAutospacing="0" w:after="125" w:afterAutospacing="0" w:line="301" w:lineRule="atLeast"/>
+        <w:rPr>
+          <w:rFonts w:asciiTheme="minorHAnsi" w:eastAsiaTheme="minorEastAsia" w:hAnsiTheme="minorHAnsi" w:cstheme="minorBidi"/>
+          <w:sz w:val="22"/>
+          <w:szCs w:val="22"/>
+        </w:rPr>
+      </w:pPr>
+      <w:r>
+        <w:rPr>
+          <w:rFonts w:asciiTheme="minorHAnsi" w:eastAsiaTheme="minorEastAsia" w:hAnsiTheme="minorHAnsi" w:cstheme="minorBidi"/>
+          <w:sz w:val="22"/>
+          <w:szCs w:val="22"/>
+        </w:rPr>
+        <w:t>====================&gt; STOP</w:t>
+      </w:r>
+      <w:r>
+        <w:rPr>
+          <w:rFonts w:asciiTheme="minorHAnsi" w:eastAsiaTheme="minorEastAsia" w:hAnsiTheme="minorHAnsi" w:cstheme="minorBidi"/>
+          <w:sz w:val="22"/>
+          <w:szCs w:val="22"/>
+        </w:rPr>
+        <w:t xml:space="preserve"> THEME</w:t>
+      </w:r>
+      <w:r>
+        <w:rPr>
+          <w:rFonts w:asciiTheme="minorHAnsi" w:eastAsiaTheme="minorEastAsia" w:hAnsiTheme="minorHAnsi" w:cstheme="minorBidi"/>
+          <w:sz w:val="22"/>
+          <w:szCs w:val="22"/>
+        </w:rPr>
+        <w:t xml:space="preserve"> &lt;=======================</w:t>
+      </w:r>
+    </w:p>
+    <w:p>
+      <w:pPr>
+        <w:pStyle w:val="NormalWeb"/>
+        <w:spacing w:before="125" w:beforeAutospacing="0" w:after="125" w:afterAutospacing="0" w:line="301" w:lineRule="atLeast"/>
+        <w:rPr>
+          <w:rFonts w:asciiTheme="minorHAnsi" w:eastAsiaTheme="minorEastAsia" w:hAnsiTheme="minorHAnsi" w:cstheme="minorBidi"/>
+          <w:sz w:val="22"/>
+          <w:szCs w:val="22"/>
+        </w:rPr>
+      </w:pPr>
+    </w:p>
+    <w:p>
+      <w:pPr>
+        <w:pStyle w:val="NormalWeb"/>
+        <w:spacing w:before="125" w:beforeAutospacing="0" w:after="125" w:afterAutospacing="0" w:line="301" w:lineRule="atLeast"/>
+        <w:rPr>
+          <w:rFonts w:asciiTheme="minorHAnsi" w:eastAsiaTheme="minorEastAsia" w:hAnsiTheme="minorHAnsi" w:cstheme="minorBidi"/>
+          <w:sz w:val="22"/>
+          <w:szCs w:val="22"/>
+        </w:rPr>
+      </w:pPr>
+      <w:r>
+        <w:rPr>
+          <w:rFonts w:asciiTheme="minorHAnsi" w:eastAsiaTheme="minorEastAsia" w:hAnsiTheme="minorHAnsi" w:cstheme="minorBidi"/>
+          <w:sz w:val="22"/>
+          <w:szCs w:val="22"/>
+        </w:rPr>
+        <w:t>TOPIC: Module in drupal</w:t>
+      </w:r>
+    </w:p>
+    <w:p>
+      <w:pPr>
+        <w:pStyle w:val="NormalWeb"/>
+        <w:spacing w:before="125" w:beforeAutospacing="0" w:after="125" w:afterAutospacing="0" w:line="301" w:lineRule="atLeast"/>
+        <w:rPr>
+          <w:rFonts w:asciiTheme="minorHAnsi" w:eastAsiaTheme="minorEastAsia" w:hAnsiTheme="minorHAnsi" w:cstheme="minorBidi"/>
+          <w:sz w:val="22"/>
+          <w:szCs w:val="22"/>
+        </w:rPr>
+      </w:pPr>
+    </w:p>
+    <w:p>
+      <w:pPr>
+        <w:pStyle w:val="NormalWeb"/>
+        <w:spacing w:before="125" w:beforeAutospacing="0" w:after="125" w:afterAutospacing="0" w:line="301" w:lineRule="atLeast"/>
+        <w:rPr>
+          <w:rFonts w:asciiTheme="minorHAnsi" w:eastAsiaTheme="minorEastAsia" w:hAnsiTheme="minorHAnsi" w:cstheme="minorBidi"/>
+          <w:sz w:val="22"/>
+          <w:szCs w:val="22"/>
+        </w:rPr>
+      </w:pPr>
+      <w:r>
+        <w:rPr>
+          <w:rFonts w:asciiTheme="minorHAnsi" w:eastAsiaTheme="minorEastAsia" w:hAnsiTheme="minorHAnsi" w:cstheme="minorBidi"/>
+          <w:sz w:val="22"/>
+          <w:szCs w:val="22"/>
+        </w:rPr>
+        <w:t>Trong drupal có 3 kiểu module</w:t>
+      </w:r>
+    </w:p>
+    <w:p>
+      <w:pPr>
+        <w:pStyle w:val="NormalWeb"/>
+        <w:spacing w:before="125" w:beforeAutospacing="0" w:after="125" w:afterAutospacing="0" w:line="301" w:lineRule="atLeast"/>
+        <w:rPr>
+          <w:rFonts w:asciiTheme="minorHAnsi" w:eastAsiaTheme="minorEastAsia" w:hAnsiTheme="minorHAnsi" w:cstheme="minorBidi"/>
+          <w:sz w:val="22"/>
+          <w:szCs w:val="22"/>
+        </w:rPr>
+      </w:pPr>
+      <w:r>
+        <w:rPr>
+          <w:rFonts w:asciiTheme="minorHAnsi" w:eastAsiaTheme="minorEastAsia" w:hAnsiTheme="minorHAnsi" w:cstheme="minorBidi"/>
+          <w:sz w:val="22"/>
+          <w:szCs w:val="22"/>
+        </w:rPr>
+        <w:t>+ module trong thư mục modules thư mục gốc là Core modules</w:t>
+      </w:r>
+    </w:p>
+    <w:p>
+      <w:pPr>
+        <w:pStyle w:val="NormalWeb"/>
+        <w:spacing w:before="125" w:beforeAutospacing="0" w:after="125" w:afterAutospacing="0" w:line="301" w:lineRule="atLeast"/>
+        <w:rPr>
+          <w:rFonts w:asciiTheme="minorHAnsi" w:eastAsiaTheme="minorEastAsia" w:hAnsiTheme="minorHAnsi" w:cstheme="minorBidi"/>
+          <w:sz w:val="22"/>
+          <w:szCs w:val="22"/>
+        </w:rPr>
+      </w:pPr>
+      <w:r>
+        <w:rPr>
+          <w:rFonts w:asciiTheme="minorHAnsi" w:eastAsiaTheme="minorEastAsia" w:hAnsiTheme="minorHAnsi" w:cstheme="minorBidi"/>
+          <w:sz w:val="22"/>
+          <w:szCs w:val="22"/>
+        </w:rPr>
+        <w:t>+ module trong thư mục sites/all/modules là Add-on modules</w:t>
+      </w:r>
+    </w:p>
+    <w:p>
+      <w:pPr>
+        <w:pStyle w:val="NormalWeb"/>
+        <w:spacing w:before="125" w:beforeAutospacing="0" w:after="125" w:afterAutospacing="0" w:line="301" w:lineRule="atLeast"/>
+        <w:rPr>
+          <w:rFonts w:asciiTheme="minorHAnsi" w:eastAsiaTheme="minorEastAsia" w:hAnsiTheme="minorHAnsi" w:cstheme="minorBidi"/>
+          <w:sz w:val="22"/>
+          <w:szCs w:val="22"/>
+        </w:rPr>
+      </w:pPr>
+      <w:r>
+        <w:rPr>
+          <w:rFonts w:asciiTheme="minorHAnsi" w:eastAsiaTheme="minorEastAsia" w:hAnsiTheme="minorHAnsi" w:cstheme="minorBidi"/>
+          <w:sz w:val="22"/>
+          <w:szCs w:val="22"/>
+        </w:rPr>
+        <w:t xml:space="preserve">+ module trong thư mục sites/default/modules là </w:t>
+      </w:r>
+      <w:r>
+        <w:rPr>
+          <w:rFonts w:asciiTheme="minorHAnsi" w:eastAsiaTheme="minorEastAsia" w:hAnsiTheme="minorHAnsi" w:cstheme="minorBidi"/>
+          <w:sz w:val="22"/>
+          <w:szCs w:val="22"/>
+        </w:rPr>
+        <w:t>C</w:t>
+      </w:r>
+      <w:r>
+        <w:rPr>
+          <w:rFonts w:asciiTheme="minorHAnsi" w:eastAsiaTheme="minorEastAsia" w:hAnsiTheme="minorHAnsi" w:cstheme="minorBidi"/>
+          <w:sz w:val="22"/>
+          <w:szCs w:val="22"/>
+        </w:rPr>
+        <w:t>ustom module</w:t>
+      </w:r>
+      <w:r>
+        <w:rPr>
+          <w:rFonts w:asciiTheme="minorHAnsi" w:eastAsiaTheme="minorEastAsia" w:hAnsiTheme="minorHAnsi" w:cstheme="minorBidi"/>
+          <w:sz w:val="22"/>
+          <w:szCs w:val="22"/>
+        </w:rPr>
+        <w:t>s</w:t>
+      </w:r>
+    </w:p>
+    <w:p>
+      <w:pPr>
+        <w:pStyle w:val="NormalWeb"/>
+        <w:spacing w:before="125" w:beforeAutospacing="0" w:after="125" w:afterAutospacing="0" w:line="301" w:lineRule="atLeast"/>
+        <w:rPr>
+          <w:rFonts w:asciiTheme="minorHAnsi" w:eastAsiaTheme="minorEastAsia" w:hAnsiTheme="minorHAnsi" w:cstheme="minorBidi"/>
+          <w:sz w:val="22"/>
+          <w:szCs w:val="22"/>
+        </w:rPr>
+      </w:pPr>
+      <w:r>
+        <w:rPr>
+          <w:rFonts w:asciiTheme="minorHAnsi" w:eastAsiaTheme="minorEastAsia" w:hAnsiTheme="minorHAnsi" w:cstheme="minorBidi"/>
+          <w:sz w:val="22"/>
+          <w:szCs w:val="22"/>
+        </w:rPr>
+        <w:t>Ví dụ: Tạo module kiểu custom có tên là first, ta cần tạo thêm 2 file bên trong floder first là</w:t>
+      </w:r>
+    </w:p>
+    <w:p>
+      <w:pPr>
+        <w:pStyle w:val="NormalWeb"/>
+        <w:spacing w:before="125" w:beforeAutospacing="0" w:after="125" w:afterAutospacing="0" w:line="301" w:lineRule="atLeast"/>
+        <w:rPr>
+          <w:rFonts w:asciiTheme="minorHAnsi" w:eastAsiaTheme="minorEastAsia" w:hAnsiTheme="minorHAnsi" w:cstheme="minorBidi"/>
+          <w:sz w:val="22"/>
+          <w:szCs w:val="22"/>
+        </w:rPr>
+      </w:pPr>
+      <w:r>
+        <w:rPr>
+          <w:rFonts w:asciiTheme="minorHAnsi" w:eastAsiaTheme="minorEastAsia" w:hAnsiTheme="minorHAnsi" w:cstheme="minorBidi"/>
+          <w:sz w:val="22"/>
+          <w:szCs w:val="22"/>
+        </w:rPr>
+        <w:t>- first.info:</w:t>
+      </w:r>
+      <w:r>
+        <w:rPr>
+          <w:rFonts w:asciiTheme="minorHAnsi" w:eastAsiaTheme="minorEastAsia" w:hAnsiTheme="minorHAnsi" w:cstheme="minorBidi"/>
+          <w:sz w:val="22"/>
+          <w:szCs w:val="22"/>
+        </w:rPr>
+        <w:t xml:space="preserve"> chức thông tin về module</w:t>
+      </w:r>
+    </w:p>
+    <w:p>
+      <w:pPr>
+        <w:pStyle w:val="NormalWeb"/>
+        <w:spacing w:before="125" w:beforeAutospacing="0" w:after="125" w:afterAutospacing="0" w:line="301" w:lineRule="atLeast"/>
+        <w:rPr>
+          <w:rFonts w:asciiTheme="minorHAnsi" w:eastAsiaTheme="minorEastAsia" w:hAnsiTheme="minorHAnsi" w:cstheme="minorBidi"/>
+          <w:sz w:val="22"/>
+          <w:szCs w:val="22"/>
+        </w:rPr>
+      </w:pPr>
+      <w:r>
+        <w:rPr>
+          <w:rFonts w:asciiTheme="minorHAnsi" w:eastAsiaTheme="minorEastAsia" w:hAnsiTheme="minorHAnsi" w:cstheme="minorBidi"/>
+          <w:sz w:val="22"/>
+          <w:szCs w:val="22"/>
+        </w:rPr>
+        <w:t>- first.module</w:t>
+      </w:r>
+      <w:r>
+        <w:rPr>
+          <w:rFonts w:asciiTheme="minorHAnsi" w:eastAsiaTheme="minorEastAsia" w:hAnsiTheme="minorHAnsi" w:cstheme="minorBidi"/>
+          <w:sz w:val="22"/>
+          <w:szCs w:val="22"/>
+        </w:rPr>
+        <w:t>:</w:t>
+      </w:r>
+    </w:p>
+    <w:p>
+      <w:pPr>
+        <w:pStyle w:val="NormalWeb"/>
+        <w:spacing w:before="125" w:beforeAutospacing="0" w:after="125" w:afterAutospacing="0" w:line="301" w:lineRule="atLeast"/>
+        <w:rPr>
+          <w:rFonts w:asciiTheme="minorHAnsi" w:eastAsiaTheme="minorEastAsia" w:hAnsiTheme="minorHAnsi" w:cstheme="minorBidi"/>
+          <w:sz w:val="22"/>
+          <w:szCs w:val="22"/>
+        </w:rPr>
+      </w:pPr>
+      <w:r>
+        <w:rPr>
+          <w:rFonts w:asciiTheme="minorHAnsi" w:eastAsiaTheme="minorEastAsia" w:hAnsiTheme="minorHAnsi" w:cstheme="minorBidi"/>
+          <w:sz w:val="22"/>
+          <w:szCs w:val="22"/>
+        </w:rPr>
+        <w:lastRenderedPageBreak/>
+        <w:t>Sau khi tạo xong vào quản lý module sẽ thấy module xuất hiện, và kích hoạt module đó lên nếu muốn.</w:t>
+      </w:r>
+    </w:p>
+    <w:p>
+      <w:pPr>
+        <w:pStyle w:val="NormalWeb"/>
+        <w:spacing w:before="125" w:beforeAutospacing="0" w:after="125" w:afterAutospacing="0" w:line="301" w:lineRule="atLeast"/>
+        <w:rPr>
+          <w:rFonts w:asciiTheme="minorHAnsi" w:eastAsiaTheme="minorEastAsia" w:hAnsiTheme="minorHAnsi" w:cstheme="minorBidi"/>
+          <w:sz w:val="22"/>
+          <w:szCs w:val="22"/>
+        </w:rPr>
+      </w:pPr>
+      <w:r>
+        <w:rPr>
+          <w:rFonts w:asciiTheme="minorHAnsi" w:eastAsiaTheme="minorEastAsia" w:hAnsiTheme="minorHAnsi" w:cstheme="minorBidi"/>
+          <w:sz w:val="22"/>
+          <w:szCs w:val="22"/>
+        </w:rPr>
+        <w:t>===&gt; có thể tạo case test: Tạm thời bỏ qua phần này, ...</w:t>
+      </w:r>
+    </w:p>
+    <w:p>
+      <w:pPr>
+        <w:pStyle w:val="NormalWeb"/>
+        <w:spacing w:before="125" w:beforeAutospacing="0" w:after="125" w:afterAutospacing="0" w:line="301" w:lineRule="atLeast"/>
+        <w:rPr>
+          <w:rFonts w:asciiTheme="minorHAnsi" w:eastAsiaTheme="minorEastAsia" w:hAnsiTheme="minorHAnsi" w:cstheme="minorBidi"/>
+          <w:sz w:val="22"/>
+          <w:szCs w:val="22"/>
+        </w:rPr>
+      </w:pPr>
+    </w:p>
+    <w:p>
+      <w:pPr>
+        <w:pStyle w:val="NormalWeb"/>
+        <w:spacing w:before="125" w:beforeAutospacing="0" w:after="125" w:afterAutospacing="0" w:line="301" w:lineRule="atLeast"/>
+        <w:rPr>
+          <w:rFonts w:asciiTheme="minorHAnsi" w:eastAsiaTheme="minorEastAsia" w:hAnsiTheme="minorHAnsi" w:cstheme="minorBidi"/>
+          <w:sz w:val="22"/>
+          <w:szCs w:val="22"/>
+        </w:rPr>
+      </w:pPr>
+    </w:p>
+    <w:p>
+      <w:pPr>
+        <w:pStyle w:val="NormalWeb"/>
+        <w:spacing w:before="125" w:beforeAutospacing="0" w:after="125" w:afterAutospacing="0" w:line="301" w:lineRule="atLeast"/>
+        <w:rPr>
+          <w:rFonts w:asciiTheme="minorHAnsi" w:eastAsiaTheme="minorEastAsia" w:hAnsiTheme="minorHAnsi" w:cstheme="minorBidi"/>
+          <w:sz w:val="22"/>
+          <w:szCs w:val="22"/>
+        </w:rPr>
+      </w:pPr>
+    </w:p>
+    <w:p>
+      <w:pPr>
+        <w:pStyle w:val="NormalWeb"/>
+        <w:spacing w:before="125" w:beforeAutospacing="0" w:after="125" w:afterAutospacing="0" w:line="301" w:lineRule="atLeast"/>
+        <w:rPr>
+          <w:rFonts w:asciiTheme="minorHAnsi" w:eastAsiaTheme="minorEastAsia" w:hAnsiTheme="minorHAnsi" w:cstheme="minorBidi"/>
+          <w:sz w:val="22"/>
+          <w:szCs w:val="22"/>
+        </w:rPr>
+      </w:pPr>
+    </w:p>
+    <w:p>
+      <w:pPr>
+        <w:pStyle w:val="NormalWeb"/>
+        <w:spacing w:before="125" w:beforeAutospacing="0" w:after="125" w:afterAutospacing="0" w:line="301" w:lineRule="atLeast"/>
+        <w:rPr>
+          <w:rFonts w:asciiTheme="minorHAnsi" w:eastAsiaTheme="minorEastAsia" w:hAnsiTheme="minorHAnsi" w:cstheme="minorBidi"/>
+          <w:sz w:val="22"/>
+          <w:szCs w:val="22"/>
+        </w:rPr>
+      </w:pPr>
+    </w:p>
+    <w:p>
+      <w:pPr>
+        <w:pStyle w:val="NormalWeb"/>
+        <w:spacing w:before="125" w:beforeAutospacing="0" w:after="125" w:afterAutospacing="0" w:line="301" w:lineRule="atLeast"/>
+        <w:rPr>
+          <w:rFonts w:asciiTheme="minorHAnsi" w:eastAsiaTheme="minorEastAsia" w:hAnsiTheme="minorHAnsi" w:cstheme="minorBidi"/>
+          <w:sz w:val="22"/>
+          <w:szCs w:val="22"/>
+        </w:rPr>
+      </w:pPr>
+    </w:p>
+    <w:p>
+      <w:pPr>
+        <w:pStyle w:val="NormalWeb"/>
+        <w:spacing w:before="125" w:beforeAutospacing="0" w:after="125" w:afterAutospacing="0" w:line="301" w:lineRule="atLeast"/>
+        <w:rPr>
+          <w:rFonts w:asciiTheme="minorHAnsi" w:eastAsiaTheme="minorEastAsia" w:hAnsiTheme="minorHAnsi" w:cstheme="minorBidi"/>
+          <w:sz w:val="22"/>
+          <w:szCs w:val="22"/>
+        </w:rPr>
+      </w:pPr>
+    </w:p>
+    <w:p>
+      <w:pPr>
+        <w:shd w:val="clear" w:color="auto" w:fill="FFFFFF"/>
+        <w:spacing w:after="0" w:line="405" w:lineRule="atLeast"/>
+        <w:textAlignment w:val="baseline"/>
+      </w:pPr>
+    </w:p>
+    <w:p>
+      <w:pPr>
+        <w:shd w:val="clear" w:color="auto" w:fill="FFFFFF"/>
+        <w:spacing w:after="0" w:line="405" w:lineRule="atLeast"/>
+        <w:textAlignment w:val="baseline"/>
+      </w:pPr>
+    </w:p>
+    <w:p>
+      <w:pPr>
+        <w:shd w:val="clear" w:color="auto" w:fill="FFFFFF"/>
+        <w:spacing w:after="0" w:line="405" w:lineRule="atLeast"/>
+        <w:textAlignment w:val="baseline"/>
+      </w:pPr>
+    </w:p>
+    <w:p>
+      <w:pPr>
+        <w:shd w:val="clear" w:color="auto" w:fill="FFFFFF"/>
+        <w:spacing w:after="0" w:line="405" w:lineRule="atLeast"/>
+        <w:textAlignment w:val="baseline"/>
+      </w:pPr>
+    </w:p>
+    <w:p>
+      <w:pPr>
+        <w:shd w:val="clear" w:color="auto" w:fill="FFFFFF"/>
+        <w:spacing w:after="0" w:line="405" w:lineRule="atLeast"/>
+        <w:textAlignment w:val="baseline"/>
+      </w:pPr>
+    </w:p>
+    <w:p>
+      <w:pPr>
+        <w:shd w:val="clear" w:color="auto" w:fill="FFFFFF"/>
+        <w:spacing w:after="0" w:line="405" w:lineRule="atLeast"/>
+        <w:textAlignment w:val="baseline"/>
+      </w:pPr>
+    </w:p>
+    <w:p>
+      <w:pPr>
+        <w:shd w:val="clear" w:color="auto" w:fill="FFFFFF"/>
+        <w:spacing w:after="0" w:line="405" w:lineRule="atLeast"/>
+        <w:textAlignment w:val="baseline"/>
+      </w:pPr>
+    </w:p>
+    <w:p>
+      <w:pPr>
+        <w:shd w:val="clear" w:color="auto" w:fill="FFFFFF"/>
+        <w:spacing w:after="0" w:line="405" w:lineRule="atLeast"/>
+        <w:textAlignment w:val="baseline"/>
+      </w:pPr>
+    </w:p>
     <w:p/>
     <w:p/>
     <w:p/>
@@ -1492,6 +3790,180 @@
     </w:sectPr>
   </w:body>
 </w:document>
+</file>
+
+<file path=word/numbering.xml><?xml version="1.0" encoding="utf-8"?>
+<w:numbering xmlns:ve="http://schemas.openxmlformats.org/markup-compatibility/2006" xmlns:o="urn:schemas-microsoft-com:office:office" xmlns:r="http://schemas.openxmlformats.org/officeDocument/2006/relationships" xmlns:m="http://schemas.openxmlformats.org/officeDocument/2006/math" xmlns:v="urn:schemas-microsoft-com:vml" xmlns:wp="http://schemas.openxmlformats.org/drawingml/2006/wordprocessingDrawing" xmlns:w10="urn:schemas-microsoft-com:office:word" xmlns:w="http://schemas.openxmlformats.org/wordprocessingml/2006/main" xmlns:wne="http://schemas.microsoft.com/office/word/2006/wordml">
+  <w:abstractNum w:abstractNumId="0">
+    <w:nsid w:val="1EB243BC"/>
+    <w:multiLevelType w:val="multilevel"/>
+    <w:tmpl w:val="18F864A4"/>
+    <w:lvl w:ilvl="0">
+      <w:start w:val="1"/>
+      <w:numFmt w:val="bullet"/>
+      <w:lvlText w:val=""/>
+      <w:lvlJc w:val="left"/>
+      <w:pPr>
+        <w:tabs>
+          <w:tab w:val="num" w:pos="720"/>
+        </w:tabs>
+        <w:ind w:left="720" w:hanging="360"/>
+      </w:pPr>
+      <w:rPr>
+        <w:rFonts w:ascii="Symbol" w:hAnsi="Symbol" w:hint="default"/>
+        <w:sz w:val="20"/>
+      </w:rPr>
+    </w:lvl>
+    <w:lvl w:ilvl="1" w:tentative="1">
+      <w:start w:val="1"/>
+      <w:numFmt w:val="bullet"/>
+      <w:lvlText w:val="o"/>
+      <w:lvlJc w:val="left"/>
+      <w:pPr>
+        <w:tabs>
+          <w:tab w:val="num" w:pos="1440"/>
+        </w:tabs>
+        <w:ind w:left="1440" w:hanging="360"/>
+      </w:pPr>
+      <w:rPr>
+        <w:rFonts w:ascii="Courier New" w:hAnsi="Courier New" w:hint="default"/>
+        <w:sz w:val="20"/>
+      </w:rPr>
+    </w:lvl>
+    <w:lvl w:ilvl="2" w:tentative="1">
+      <w:start w:val="1"/>
+      <w:numFmt w:val="bullet"/>
+      <w:lvlText w:val=""/>
+      <w:lvlJc w:val="left"/>
+      <w:pPr>
+        <w:tabs>
+          <w:tab w:val="num" w:pos="2160"/>
+        </w:tabs>
+        <w:ind w:left="2160" w:hanging="360"/>
+      </w:pPr>
+      <w:rPr>
+        <w:rFonts w:ascii="Wingdings" w:hAnsi="Wingdings" w:hint="default"/>
+        <w:sz w:val="20"/>
+      </w:rPr>
+    </w:lvl>
+    <w:lvl w:ilvl="3" w:tentative="1">
+      <w:start w:val="1"/>
+      <w:numFmt w:val="bullet"/>
+      <w:lvlText w:val=""/>
+      <w:lvlJc w:val="left"/>
+      <w:pPr>
+        <w:tabs>
+          <w:tab w:val="num" w:pos="2880"/>
+        </w:tabs>
+        <w:ind w:left="2880" w:hanging="360"/>
+      </w:pPr>
+      <w:rPr>
+        <w:rFonts w:ascii="Wingdings" w:hAnsi="Wingdings" w:hint="default"/>
+        <w:sz w:val="20"/>
+      </w:rPr>
+    </w:lvl>
+    <w:lvl w:ilvl="4" w:tentative="1">
+      <w:start w:val="1"/>
+      <w:numFmt w:val="bullet"/>
+      <w:lvlText w:val=""/>
+      <w:lvlJc w:val="left"/>
+      <w:pPr>
+        <w:tabs>
+          <w:tab w:val="num" w:pos="3600"/>
+        </w:tabs>
+        <w:ind w:left="3600" w:hanging="360"/>
+      </w:pPr>
+      <w:rPr>
+        <w:rFonts w:ascii="Wingdings" w:hAnsi="Wingdings" w:hint="default"/>
+        <w:sz w:val="20"/>
+      </w:rPr>
+    </w:lvl>
+    <w:lvl w:ilvl="5" w:tentative="1">
+      <w:start w:val="1"/>
+      <w:numFmt w:val="bullet"/>
+      <w:lvlText w:val=""/>
+      <w:lvlJc w:val="left"/>
+      <w:pPr>
+        <w:tabs>
+          <w:tab w:val="num" w:pos="4320"/>
+        </w:tabs>
+        <w:ind w:left="4320" w:hanging="360"/>
+      </w:pPr>
+      <w:rPr>
+        <w:rFonts w:ascii="Wingdings" w:hAnsi="Wingdings" w:hint="default"/>
+        <w:sz w:val="20"/>
+      </w:rPr>
+    </w:lvl>
+    <w:lvl w:ilvl="6" w:tentative="1">
+      <w:start w:val="1"/>
+      <w:numFmt w:val="bullet"/>
+      <w:lvlText w:val=""/>
+      <w:lvlJc w:val="left"/>
+      <w:pPr>
+        <w:tabs>
+          <w:tab w:val="num" w:pos="5040"/>
+        </w:tabs>
+        <w:ind w:left="5040" w:hanging="360"/>
+      </w:pPr>
+      <w:rPr>
+        <w:rFonts w:ascii="Wingdings" w:hAnsi="Wingdings" w:hint="default"/>
+        <w:sz w:val="20"/>
+      </w:rPr>
+    </w:lvl>
+    <w:lvl w:ilvl="7" w:tentative="1">
+      <w:start w:val="1"/>
+      <w:numFmt w:val="bullet"/>
+      <w:lvlText w:val=""/>
+      <w:lvlJc w:val="left"/>
+      <w:pPr>
+        <w:tabs>
+          <w:tab w:val="num" w:pos="5760"/>
+        </w:tabs>
+        <w:ind w:left="5760" w:hanging="360"/>
+      </w:pPr>
+      <w:rPr>
+        <w:rFonts w:ascii="Wingdings" w:hAnsi="Wingdings" w:hint="default"/>
+        <w:sz w:val="20"/>
+      </w:rPr>
+    </w:lvl>
+    <w:lvl w:ilvl="8" w:tentative="1">
+      <w:start w:val="1"/>
+      <w:numFmt w:val="bullet"/>
+      <w:lvlText w:val=""/>
+      <w:lvlJc w:val="left"/>
+      <w:pPr>
+        <w:tabs>
+          <w:tab w:val="num" w:pos="6480"/>
+        </w:tabs>
+        <w:ind w:left="6480" w:hanging="360"/>
+      </w:pPr>
+      <w:rPr>
+        <w:rFonts w:ascii="Wingdings" w:hAnsi="Wingdings" w:hint="default"/>
+        <w:sz w:val="20"/>
+      </w:rPr>
+    </w:lvl>
+  </w:abstractNum>
+  <w:num w:numId="1">
+    <w:abstractNumId w:val="0"/>
+    <w:lvlOverride w:ilvl="0">
+      <w:lvl w:ilvl="0">
+        <w:numFmt w:val="bullet"/>
+        <w:lvlText w:val=""/>
+        <w:lvlJc w:val="left"/>
+        <w:pPr>
+          <w:tabs>
+            <w:tab w:val="num" w:pos="720"/>
+          </w:tabs>
+          <w:ind w:left="720" w:hanging="360"/>
+        </w:pPr>
+        <w:rPr>
+          <w:rFonts w:ascii="Wingdings" w:hAnsi="Wingdings" w:hint="default"/>
+          <w:sz w:val="20"/>
+        </w:rPr>
+      </w:lvl>
+    </w:lvlOverride>
+  </w:num>
+</w:numbering>
 </file>
 
 <file path=word/styles.xml><?xml version="1.0" encoding="utf-8"?>
@@ -1655,6 +4127,50 @@
     <w:qFormat/>
     <w:rsid w:val="0008025E"/>
   </w:style>
+  <w:style w:type="paragraph" w:styleId="Heading2">
+    <w:name w:val="heading 2"/>
+    <w:basedOn w:val="Normal"/>
+    <w:next w:val="Normal"/>
+    <w:link w:val="Heading2Char"/>
+    <w:uiPriority w:val="9"/>
+    <w:semiHidden/>
+    <w:unhideWhenUsed/>
+    <w:qFormat/>
+    <w:rsid w:val="00CE6B47"/>
+    <w:pPr>
+      <w:keepNext/>
+      <w:keepLines/>
+      <w:spacing w:before="200" w:after="0"/>
+      <w:outlineLvl w:val="1"/>
+    </w:pPr>
+    <w:rPr>
+      <w:rFonts w:asciiTheme="majorHAnsi" w:eastAsiaTheme="majorEastAsia" w:hAnsiTheme="majorHAnsi" w:cstheme="majorBidi"/>
+      <w:b/>
+      <w:bCs/>
+      <w:color w:val="4F81BD" w:themeColor="accent1"/>
+      <w:sz w:val="26"/>
+      <w:szCs w:val="26"/>
+    </w:rPr>
+  </w:style>
+  <w:style w:type="paragraph" w:styleId="Heading3">
+    <w:name w:val="heading 3"/>
+    <w:basedOn w:val="Normal"/>
+    <w:link w:val="Heading3Char"/>
+    <w:uiPriority w:val="9"/>
+    <w:qFormat/>
+    <w:rsid w:val="00E0736D"/>
+    <w:pPr>
+      <w:spacing w:before="100" w:beforeAutospacing="1" w:after="100" w:afterAutospacing="1" w:line="240" w:lineRule="auto"/>
+      <w:outlineLvl w:val="2"/>
+    </w:pPr>
+    <w:rPr>
+      <w:rFonts w:ascii="Times New Roman" w:eastAsia="Times New Roman" w:hAnsi="Times New Roman" w:cs="Times New Roman"/>
+      <w:b/>
+      <w:bCs/>
+      <w:sz w:val="27"/>
+      <w:szCs w:val="27"/>
+    </w:rPr>
+  </w:style>
   <w:style w:type="character" w:default="1" w:styleId="DefaultParagraphFont">
     <w:name w:val="Default Paragraph Font"/>
     <w:uiPriority w:val="1"/>
@@ -1759,6 +4275,67 @@
       <w:rFonts w:ascii="Courier New" w:eastAsia="Times New Roman" w:hAnsi="Courier New" w:cs="Courier New"/>
       <w:sz w:val="20"/>
       <w:szCs w:val="20"/>
+    </w:rPr>
+  </w:style>
+  <w:style w:type="paragraph" w:styleId="NormalWeb">
+    <w:name w:val="Normal (Web)"/>
+    <w:basedOn w:val="Normal"/>
+    <w:uiPriority w:val="99"/>
+    <w:unhideWhenUsed/>
+    <w:rsid w:val="00705A6D"/>
+    <w:pPr>
+      <w:spacing w:before="100" w:beforeAutospacing="1" w:after="100" w:afterAutospacing="1" w:line="240" w:lineRule="auto"/>
+    </w:pPr>
+    <w:rPr>
+      <w:rFonts w:ascii="Times New Roman" w:eastAsia="Times New Roman" w:hAnsi="Times New Roman" w:cs="Times New Roman"/>
+      <w:sz w:val="24"/>
+      <w:szCs w:val="24"/>
+    </w:rPr>
+  </w:style>
+  <w:style w:type="character" w:styleId="Strong">
+    <w:name w:val="Strong"/>
+    <w:basedOn w:val="DefaultParagraphFont"/>
+    <w:uiPriority w:val="22"/>
+    <w:qFormat/>
+    <w:rsid w:val="00705A6D"/>
+    <w:rPr>
+      <w:b/>
+      <w:bCs/>
+    </w:rPr>
+  </w:style>
+  <w:style w:type="character" w:customStyle="1" w:styleId="Heading3Char">
+    <w:name w:val="Heading 3 Char"/>
+    <w:basedOn w:val="DefaultParagraphFont"/>
+    <w:link w:val="Heading3"/>
+    <w:uiPriority w:val="9"/>
+    <w:rsid w:val="00E0736D"/>
+    <w:rPr>
+      <w:rFonts w:ascii="Times New Roman" w:eastAsia="Times New Roman" w:hAnsi="Times New Roman" w:cs="Times New Roman"/>
+      <w:b/>
+      <w:bCs/>
+      <w:sz w:val="27"/>
+      <w:szCs w:val="27"/>
+    </w:rPr>
+  </w:style>
+  <w:style w:type="character" w:customStyle="1" w:styleId="apple-converted-space">
+    <w:name w:val="apple-converted-space"/>
+    <w:basedOn w:val="DefaultParagraphFont"/>
+    <w:rsid w:val="00E0736D"/>
+  </w:style>
+  <w:style w:type="character" w:customStyle="1" w:styleId="Heading2Char">
+    <w:name w:val="Heading 2 Char"/>
+    <w:basedOn w:val="DefaultParagraphFont"/>
+    <w:link w:val="Heading2"/>
+    <w:uiPriority w:val="9"/>
+    <w:semiHidden/>
+    <w:rsid w:val="00CE6B47"/>
+    <w:rPr>
+      <w:rFonts w:asciiTheme="majorHAnsi" w:eastAsiaTheme="majorEastAsia" w:hAnsiTheme="majorHAnsi" w:cstheme="majorBidi"/>
+      <w:b/>
+      <w:bCs/>
+      <w:color w:val="4F81BD" w:themeColor="accent1"/>
+      <w:sz w:val="26"/>
+      <w:szCs w:val="26"/>
     </w:rPr>
   </w:style>
 </w:styles>

</xml_diff>